<commit_message>
wp3 for Report 1 for Radio Communications.docx
</commit_message>
<xml_diff>
--- a/Report 1 for Radio Communications.docx
+++ b/Report 1 for Radio Communications.docx
@@ -94,18 +94,35 @@
           <w:sz w:val="32"/>
           <w:szCs w:val="32"/>
         </w:rPr>
-        <w:t xml:space="preserve"> Yan </w:t>
-      </w:r>
-      <w:proofErr w:type="spellStart"/>
+        <w:t xml:space="preserve"> Yan Fei</w:t>
+      </w:r>
+    </w:p>
+    <w:p>
+      <w:pPr>
+        <w:jc w:val="center"/>
+        <w:rPr>
+          <w:sz w:val="32"/>
+          <w:szCs w:val="32"/>
+        </w:rPr>
+      </w:pPr>
       <w:r>
         <w:rPr>
           <w:rFonts w:hint="eastAsia"/>
           <w:sz w:val="32"/>
           <w:szCs w:val="32"/>
         </w:rPr>
-        <w:t>Fei</w:t>
-      </w:r>
-      <w:proofErr w:type="spellEnd"/>
+        <w:t xml:space="preserve">          Tutor:</w:t>
+      </w:r>
+      <w:r>
+        <w:t xml:space="preserve"> </w:t>
+      </w:r>
+      <w:r>
+        <w:rPr>
+          <w:sz w:val="32"/>
+          <w:szCs w:val="32"/>
+        </w:rPr>
+        <w:t>Dr. David Siddle</w:t>
+      </w:r>
     </w:p>
     <w:p>
       <w:pPr>
@@ -121,42 +138,6 @@
           <w:sz w:val="32"/>
           <w:szCs w:val="32"/>
         </w:rPr>
-        <w:t xml:space="preserve">          Tutor:</w:t>
-      </w:r>
-      <w:r>
-        <w:t xml:space="preserve"> </w:t>
-      </w:r>
-      <w:r>
-        <w:rPr>
-          <w:sz w:val="32"/>
-          <w:szCs w:val="32"/>
-        </w:rPr>
-        <w:t xml:space="preserve">Dr. David </w:t>
-      </w:r>
-      <w:proofErr w:type="spellStart"/>
-      <w:r>
-        <w:rPr>
-          <w:sz w:val="32"/>
-          <w:szCs w:val="32"/>
-        </w:rPr>
-        <w:t>Siddle</w:t>
-      </w:r>
-      <w:proofErr w:type="spellEnd"/>
-    </w:p>
-    <w:p>
-      <w:pPr>
-        <w:jc w:val="center"/>
-        <w:rPr>
-          <w:sz w:val="32"/>
-          <w:szCs w:val="32"/>
-        </w:rPr>
-      </w:pPr>
-      <w:r>
-        <w:rPr>
-          <w:rFonts w:hint="eastAsia"/>
-          <w:sz w:val="32"/>
-          <w:szCs w:val="32"/>
-        </w:rPr>
         <w:t xml:space="preserve">   </w:t>
       </w:r>
     </w:p>
@@ -329,16 +310,8 @@
         <w:rPr>
           <w:rFonts w:hint="eastAsia"/>
         </w:rPr>
-        <w:t xml:space="preserve">Running </w:t>
-      </w:r>
-      <w:proofErr w:type="spellStart"/>
-      <w:r>
-        <w:rPr>
-          <w:rFonts w:hint="eastAsia"/>
-        </w:rPr>
-        <w:t>raypath.m</w:t>
-      </w:r>
-      <w:proofErr w:type="spellEnd"/>
+        <w:t>Running raypath.m</w:t>
+      </w:r>
     </w:p>
     <w:p>
       <w:pPr>
@@ -352,8 +325,6 @@
           <w:szCs w:val="24"/>
         </w:rPr>
       </w:pPr>
-      <w:proofErr w:type="spellStart"/>
-      <w:proofErr w:type="gramStart"/>
       <w:r>
         <w:rPr>
           <w:rFonts w:ascii="Courier New" w:hAnsi="Courier New" w:cs="Courier New"/>
@@ -361,9 +332,17 @@
           <w:sz w:val="20"/>
           <w:szCs w:val="20"/>
         </w:rPr>
-        <w:t>raypath</w:t>
-      </w:r>
-      <w:proofErr w:type="spellEnd"/>
+        <w:t>raypath(</w:t>
+      </w:r>
+      <w:r>
+        <w:rPr>
+          <w:rFonts w:ascii="Courier New" w:hAnsi="Courier New" w:cs="Courier New" w:hint="eastAsia"/>
+          <w:color w:val="000000"/>
+          <w:sz w:val="20"/>
+          <w:szCs w:val="20"/>
+        </w:rPr>
+        <w:t>10</w:t>
+      </w:r>
       <w:r>
         <w:rPr>
           <w:rFonts w:ascii="Courier New" w:hAnsi="Courier New" w:cs="Courier New"/>
@@ -371,9 +350,8 @@
           <w:sz w:val="20"/>
           <w:szCs w:val="20"/>
         </w:rPr>
-        <w:t>(</w:t>
-      </w:r>
-      <w:proofErr w:type="gramEnd"/>
+        <w:t xml:space="preserve">, </w:t>
+      </w:r>
       <w:r>
         <w:rPr>
           <w:rFonts w:ascii="Courier New" w:hAnsi="Courier New" w:cs="Courier New" w:hint="eastAsia"/>
@@ -381,7 +359,7 @@
           <w:sz w:val="20"/>
           <w:szCs w:val="20"/>
         </w:rPr>
-        <w:t>10</w:t>
+        <w:t>18</w:t>
       </w:r>
       <w:r>
         <w:rPr>
@@ -399,7 +377,7 @@
           <w:sz w:val="20"/>
           <w:szCs w:val="20"/>
         </w:rPr>
-        <w:t>18</w:t>
+        <w:t>40</w:t>
       </w:r>
       <w:r>
         <w:rPr>
@@ -417,7 +395,7 @@
           <w:sz w:val="20"/>
           <w:szCs w:val="20"/>
         </w:rPr>
-        <w:t>40</w:t>
+        <w:t>90</w:t>
       </w:r>
       <w:r>
         <w:rPr>
@@ -426,7 +404,404 @@
           <w:sz w:val="20"/>
           <w:szCs w:val="20"/>
         </w:rPr>
-        <w:t xml:space="preserve">, </w:t>
+        <w:t>)</w:t>
+      </w:r>
+    </w:p>
+    <w:p>
+      <w:r>
+        <w:rPr>
+          <w:rFonts w:hint="eastAsia"/>
+          <w:noProof/>
+        </w:rPr>
+        <w:drawing>
+          <wp:inline distT="0" distB="0" distL="0" distR="0">
+            <wp:extent cx="5334000" cy="4010025"/>
+            <wp:effectExtent l="19050" t="0" r="0" b="0"/>
+            <wp:docPr id="4" name="Picture 3" descr="C:\Documents and Settings\tony\Desktop\EG7023\1.jpg"/>
+            <wp:cNvGraphicFramePr>
+              <a:graphicFrameLocks xmlns:a="http://schemas.openxmlformats.org/drawingml/2006/main" noChangeAspect="1"/>
+            </wp:cNvGraphicFramePr>
+            <a:graphic xmlns:a="http://schemas.openxmlformats.org/drawingml/2006/main">
+              <a:graphicData uri="http://schemas.openxmlformats.org/drawingml/2006/picture">
+                <pic:pic xmlns:pic="http://schemas.openxmlformats.org/drawingml/2006/picture">
+                  <pic:nvPicPr>
+                    <pic:cNvPr id="0" name="Picture 3" descr="C:\Documents and Settings\tony\Desktop\EG7023\1.jpg"/>
+                    <pic:cNvPicPr>
+                      <a:picLocks noChangeAspect="1" noChangeArrowheads="1"/>
+                    </pic:cNvPicPr>
+                  </pic:nvPicPr>
+                  <pic:blipFill>
+                    <a:blip r:embed="rId4"/>
+                    <a:srcRect/>
+                    <a:stretch>
+                      <a:fillRect/>
+                    </a:stretch>
+                  </pic:blipFill>
+                  <pic:spPr bwMode="auto">
+                    <a:xfrm>
+                      <a:off x="0" y="0"/>
+                      <a:ext cx="5334000" cy="4010025"/>
+                    </a:xfrm>
+                    <a:prstGeom prst="rect">
+                      <a:avLst/>
+                    </a:prstGeom>
+                    <a:noFill/>
+                    <a:ln w="9525">
+                      <a:noFill/>
+                      <a:miter lim="800000"/>
+                      <a:headEnd/>
+                      <a:tailEnd/>
+                    </a:ln>
+                  </pic:spPr>
+                </pic:pic>
+              </a:graphicData>
+            </a:graphic>
+          </wp:inline>
+        </w:drawing>
+      </w:r>
+    </w:p>
+    <w:p>
+      <w:pPr>
+        <w:autoSpaceDE w:val="0"/>
+        <w:autoSpaceDN w:val="0"/>
+        <w:adjustRightInd w:val="0"/>
+        <w:spacing w:after="0" w:line="240" w:lineRule="auto"/>
+        <w:rPr>
+          <w:rFonts w:ascii="Courier New" w:hAnsi="Courier New" w:cs="Courier New"/>
+          <w:color w:val="000000"/>
+          <w:sz w:val="20"/>
+          <w:szCs w:val="20"/>
+        </w:rPr>
+      </w:pPr>
+    </w:p>
+    <w:p>
+      <w:pPr>
+        <w:autoSpaceDE w:val="0"/>
+        <w:autoSpaceDN w:val="0"/>
+        <w:adjustRightInd w:val="0"/>
+        <w:spacing w:after="0" w:line="240" w:lineRule="auto"/>
+        <w:rPr>
+          <w:rFonts w:ascii="Courier New" w:hAnsi="Courier New" w:cs="Courier New"/>
+          <w:color w:val="000000"/>
+          <w:sz w:val="20"/>
+          <w:szCs w:val="20"/>
+        </w:rPr>
+      </w:pPr>
+    </w:p>
+    <w:p>
+      <w:pPr>
+        <w:autoSpaceDE w:val="0"/>
+        <w:autoSpaceDN w:val="0"/>
+        <w:adjustRightInd w:val="0"/>
+        <w:spacing w:after="0" w:line="240" w:lineRule="auto"/>
+        <w:rPr>
+          <w:rFonts w:ascii="Courier New" w:hAnsi="Courier New" w:cs="Courier New"/>
+          <w:color w:val="000000"/>
+          <w:sz w:val="20"/>
+          <w:szCs w:val="20"/>
+        </w:rPr>
+      </w:pPr>
+    </w:p>
+    <w:p>
+      <w:pPr>
+        <w:autoSpaceDE w:val="0"/>
+        <w:autoSpaceDN w:val="0"/>
+        <w:adjustRightInd w:val="0"/>
+        <w:spacing w:after="0" w:line="240" w:lineRule="auto"/>
+        <w:rPr>
+          <w:rFonts w:ascii="Courier New" w:hAnsi="Courier New" w:cs="Courier New"/>
+          <w:color w:val="000000"/>
+          <w:sz w:val="20"/>
+          <w:szCs w:val="20"/>
+        </w:rPr>
+      </w:pPr>
+    </w:p>
+    <w:p>
+      <w:pPr>
+        <w:autoSpaceDE w:val="0"/>
+        <w:autoSpaceDN w:val="0"/>
+        <w:adjustRightInd w:val="0"/>
+        <w:spacing w:after="0" w:line="240" w:lineRule="auto"/>
+        <w:rPr>
+          <w:rFonts w:ascii="Courier New" w:hAnsi="Courier New" w:cs="Courier New"/>
+          <w:color w:val="000000"/>
+          <w:sz w:val="20"/>
+          <w:szCs w:val="20"/>
+        </w:rPr>
+      </w:pPr>
+    </w:p>
+    <w:p>
+      <w:pPr>
+        <w:autoSpaceDE w:val="0"/>
+        <w:autoSpaceDN w:val="0"/>
+        <w:adjustRightInd w:val="0"/>
+        <w:spacing w:after="0" w:line="240" w:lineRule="auto"/>
+        <w:rPr>
+          <w:rFonts w:ascii="Courier New" w:hAnsi="Courier New" w:cs="Courier New"/>
+          <w:color w:val="000000"/>
+          <w:sz w:val="20"/>
+          <w:szCs w:val="20"/>
+        </w:rPr>
+      </w:pPr>
+    </w:p>
+    <w:p>
+      <w:pPr>
+        <w:autoSpaceDE w:val="0"/>
+        <w:autoSpaceDN w:val="0"/>
+        <w:adjustRightInd w:val="0"/>
+        <w:spacing w:after="0" w:line="240" w:lineRule="auto"/>
+        <w:rPr>
+          <w:rFonts w:ascii="Courier New" w:hAnsi="Courier New" w:cs="Courier New"/>
+          <w:color w:val="000000"/>
+          <w:sz w:val="20"/>
+          <w:szCs w:val="20"/>
+        </w:rPr>
+      </w:pPr>
+    </w:p>
+    <w:p>
+      <w:pPr>
+        <w:autoSpaceDE w:val="0"/>
+        <w:autoSpaceDN w:val="0"/>
+        <w:adjustRightInd w:val="0"/>
+        <w:spacing w:after="0" w:line="240" w:lineRule="auto"/>
+        <w:rPr>
+          <w:rFonts w:ascii="Courier New" w:hAnsi="Courier New" w:cs="Courier New"/>
+          <w:color w:val="000000"/>
+          <w:sz w:val="20"/>
+          <w:szCs w:val="20"/>
+        </w:rPr>
+      </w:pPr>
+    </w:p>
+    <w:p>
+      <w:pPr>
+        <w:autoSpaceDE w:val="0"/>
+        <w:autoSpaceDN w:val="0"/>
+        <w:adjustRightInd w:val="0"/>
+        <w:spacing w:after="0" w:line="240" w:lineRule="auto"/>
+        <w:rPr>
+          <w:rFonts w:ascii="Courier New" w:hAnsi="Courier New" w:cs="Courier New"/>
+          <w:color w:val="000000"/>
+          <w:sz w:val="20"/>
+          <w:szCs w:val="20"/>
+        </w:rPr>
+      </w:pPr>
+    </w:p>
+    <w:p>
+      <w:pPr>
+        <w:autoSpaceDE w:val="0"/>
+        <w:autoSpaceDN w:val="0"/>
+        <w:adjustRightInd w:val="0"/>
+        <w:spacing w:after="0" w:line="240" w:lineRule="auto"/>
+        <w:rPr>
+          <w:rFonts w:ascii="Courier New" w:hAnsi="Courier New" w:cs="Courier New"/>
+          <w:color w:val="000000"/>
+          <w:sz w:val="20"/>
+          <w:szCs w:val="20"/>
+        </w:rPr>
+      </w:pPr>
+    </w:p>
+    <w:p>
+      <w:pPr>
+        <w:autoSpaceDE w:val="0"/>
+        <w:autoSpaceDN w:val="0"/>
+        <w:adjustRightInd w:val="0"/>
+        <w:spacing w:after="0" w:line="240" w:lineRule="auto"/>
+        <w:rPr>
+          <w:rFonts w:ascii="Courier New" w:hAnsi="Courier New" w:cs="Courier New"/>
+          <w:color w:val="000000"/>
+          <w:sz w:val="20"/>
+          <w:szCs w:val="20"/>
+        </w:rPr>
+      </w:pPr>
+    </w:p>
+    <w:p>
+      <w:pPr>
+        <w:autoSpaceDE w:val="0"/>
+        <w:autoSpaceDN w:val="0"/>
+        <w:adjustRightInd w:val="0"/>
+        <w:spacing w:after="0" w:line="240" w:lineRule="auto"/>
+        <w:rPr>
+          <w:rFonts w:ascii="Courier New" w:hAnsi="Courier New" w:cs="Courier New"/>
+          <w:color w:val="000000"/>
+          <w:sz w:val="20"/>
+          <w:szCs w:val="20"/>
+        </w:rPr>
+      </w:pPr>
+    </w:p>
+    <w:p>
+      <w:pPr>
+        <w:autoSpaceDE w:val="0"/>
+        <w:autoSpaceDN w:val="0"/>
+        <w:adjustRightInd w:val="0"/>
+        <w:spacing w:after="0" w:line="240" w:lineRule="auto"/>
+        <w:rPr>
+          <w:rFonts w:ascii="Courier New" w:hAnsi="Courier New" w:cs="Courier New"/>
+          <w:color w:val="000000"/>
+          <w:sz w:val="20"/>
+          <w:szCs w:val="20"/>
+        </w:rPr>
+      </w:pPr>
+    </w:p>
+    <w:p>
+      <w:pPr>
+        <w:autoSpaceDE w:val="0"/>
+        <w:autoSpaceDN w:val="0"/>
+        <w:adjustRightInd w:val="0"/>
+        <w:spacing w:after="0" w:line="240" w:lineRule="auto"/>
+        <w:rPr>
+          <w:rFonts w:ascii="Courier New" w:hAnsi="Courier New" w:cs="Courier New"/>
+          <w:color w:val="000000"/>
+          <w:sz w:val="20"/>
+          <w:szCs w:val="20"/>
+        </w:rPr>
+      </w:pPr>
+    </w:p>
+    <w:p>
+      <w:pPr>
+        <w:autoSpaceDE w:val="0"/>
+        <w:autoSpaceDN w:val="0"/>
+        <w:adjustRightInd w:val="0"/>
+        <w:spacing w:after="0" w:line="240" w:lineRule="auto"/>
+        <w:rPr>
+          <w:rFonts w:ascii="Courier New" w:hAnsi="Courier New" w:cs="Courier New"/>
+          <w:color w:val="000000"/>
+          <w:sz w:val="20"/>
+          <w:szCs w:val="20"/>
+        </w:rPr>
+      </w:pPr>
+    </w:p>
+    <w:p>
+      <w:pPr>
+        <w:autoSpaceDE w:val="0"/>
+        <w:autoSpaceDN w:val="0"/>
+        <w:adjustRightInd w:val="0"/>
+        <w:spacing w:after="0" w:line="240" w:lineRule="auto"/>
+        <w:rPr>
+          <w:rFonts w:ascii="Courier New" w:hAnsi="Courier New" w:cs="Courier New"/>
+          <w:color w:val="000000"/>
+          <w:sz w:val="20"/>
+          <w:szCs w:val="20"/>
+        </w:rPr>
+      </w:pPr>
+    </w:p>
+    <w:p>
+      <w:pPr>
+        <w:autoSpaceDE w:val="0"/>
+        <w:autoSpaceDN w:val="0"/>
+        <w:adjustRightInd w:val="0"/>
+        <w:spacing w:after="0" w:line="240" w:lineRule="auto"/>
+        <w:rPr>
+          <w:rFonts w:ascii="Courier New" w:hAnsi="Courier New" w:cs="Courier New"/>
+          <w:color w:val="000000"/>
+          <w:sz w:val="20"/>
+          <w:szCs w:val="20"/>
+        </w:rPr>
+      </w:pPr>
+    </w:p>
+    <w:p>
+      <w:pPr>
+        <w:autoSpaceDE w:val="0"/>
+        <w:autoSpaceDN w:val="0"/>
+        <w:adjustRightInd w:val="0"/>
+        <w:spacing w:after="0" w:line="240" w:lineRule="auto"/>
+        <w:rPr>
+          <w:rFonts w:ascii="Courier New" w:hAnsi="Courier New" w:cs="Courier New"/>
+          <w:color w:val="000000"/>
+          <w:sz w:val="20"/>
+          <w:szCs w:val="20"/>
+        </w:rPr>
+      </w:pPr>
+    </w:p>
+    <w:p>
+      <w:pPr>
+        <w:autoSpaceDE w:val="0"/>
+        <w:autoSpaceDN w:val="0"/>
+        <w:adjustRightInd w:val="0"/>
+        <w:spacing w:after="0" w:line="240" w:lineRule="auto"/>
+        <w:rPr>
+          <w:rFonts w:ascii="Courier New" w:hAnsi="Courier New" w:cs="Courier New"/>
+          <w:color w:val="000000"/>
+          <w:sz w:val="20"/>
+          <w:szCs w:val="20"/>
+        </w:rPr>
+      </w:pPr>
+    </w:p>
+    <w:p>
+      <w:pPr>
+        <w:autoSpaceDE w:val="0"/>
+        <w:autoSpaceDN w:val="0"/>
+        <w:adjustRightInd w:val="0"/>
+        <w:spacing w:after="0" w:line="240" w:lineRule="auto"/>
+        <w:rPr>
+          <w:rFonts w:ascii="Courier New" w:hAnsi="Courier New" w:cs="Courier New"/>
+          <w:color w:val="000000"/>
+          <w:sz w:val="20"/>
+          <w:szCs w:val="20"/>
+        </w:rPr>
+      </w:pPr>
+    </w:p>
+    <w:p>
+      <w:pPr>
+        <w:autoSpaceDE w:val="0"/>
+        <w:autoSpaceDN w:val="0"/>
+        <w:adjustRightInd w:val="0"/>
+        <w:spacing w:after="0" w:line="240" w:lineRule="auto"/>
+        <w:rPr>
+          <w:rFonts w:ascii="Courier New" w:hAnsi="Courier New" w:cs="Courier New"/>
+          <w:color w:val="000000"/>
+          <w:sz w:val="20"/>
+          <w:szCs w:val="20"/>
+        </w:rPr>
+      </w:pPr>
+    </w:p>
+    <w:p>
+      <w:pPr>
+        <w:autoSpaceDE w:val="0"/>
+        <w:autoSpaceDN w:val="0"/>
+        <w:adjustRightInd w:val="0"/>
+        <w:spacing w:after="0" w:line="240" w:lineRule="auto"/>
+        <w:rPr>
+          <w:rFonts w:ascii="Courier New" w:hAnsi="Courier New" w:cs="Courier New"/>
+          <w:color w:val="000000"/>
+          <w:sz w:val="20"/>
+          <w:szCs w:val="20"/>
+        </w:rPr>
+      </w:pPr>
+    </w:p>
+    <w:p>
+      <w:pPr>
+        <w:autoSpaceDE w:val="0"/>
+        <w:autoSpaceDN w:val="0"/>
+        <w:adjustRightInd w:val="0"/>
+        <w:spacing w:after="0" w:line="240" w:lineRule="auto"/>
+        <w:rPr>
+          <w:rFonts w:ascii="Courier New" w:hAnsi="Courier New" w:cs="Courier New"/>
+          <w:color w:val="000000"/>
+          <w:sz w:val="20"/>
+          <w:szCs w:val="20"/>
+        </w:rPr>
+      </w:pPr>
+    </w:p>
+    <w:p>
+      <w:pPr>
+        <w:autoSpaceDE w:val="0"/>
+        <w:autoSpaceDN w:val="0"/>
+        <w:adjustRightInd w:val="0"/>
+        <w:spacing w:after="0" w:line="240" w:lineRule="auto"/>
+        <w:rPr>
+          <w:rFonts w:ascii="Courier New" w:hAnsi="Courier New" w:cs="Courier New"/>
+          <w:sz w:val="24"/>
+          <w:szCs w:val="24"/>
+        </w:rPr>
+      </w:pPr>
+      <w:r>
+        <w:rPr>
+          <w:rFonts w:ascii="Courier New" w:hAnsi="Courier New" w:cs="Courier New"/>
+          <w:color w:val="000000"/>
+          <w:sz w:val="20"/>
+          <w:szCs w:val="20"/>
+        </w:rPr>
+        <w:t>raypath(</w:t>
       </w:r>
       <w:r>
         <w:rPr>
@@ -435,7 +810,7 @@
           <w:sz w:val="20"/>
           <w:szCs w:val="20"/>
         </w:rPr>
-        <w:t>90</w:t>
+        <w:t>10</w:t>
       </w:r>
       <w:r>
         <w:rPr>
@@ -444,488 +819,60 @@
           <w:sz w:val="20"/>
           <w:szCs w:val="20"/>
         </w:rPr>
-        <w:t>)</w:t>
-      </w:r>
-    </w:p>
-    <w:p>
-      <w:r>
-        <w:rPr>
-          <w:rFonts w:hint="eastAsia"/>
-          <w:noProof/>
-        </w:rPr>
-        <w:drawing>
-          <wp:inline distT="0" distB="0" distL="0" distR="0">
-            <wp:extent cx="5334000" cy="4010025"/>
-            <wp:effectExtent l="19050" t="0" r="0" b="0"/>
-            <wp:docPr id="4" name="Picture 3" descr="C:\Documents and Settings\tony\Desktop\EG7023\1.jpg"/>
-            <wp:cNvGraphicFramePr>
-              <a:graphicFrameLocks xmlns:a="http://schemas.openxmlformats.org/drawingml/2006/main" noChangeAspect="1"/>
-            </wp:cNvGraphicFramePr>
-            <a:graphic xmlns:a="http://schemas.openxmlformats.org/drawingml/2006/main">
-              <a:graphicData uri="http://schemas.openxmlformats.org/drawingml/2006/picture">
-                <pic:pic xmlns:pic="http://schemas.openxmlformats.org/drawingml/2006/picture">
-                  <pic:nvPicPr>
-                    <pic:cNvPr id="0" name="Picture 3" descr="C:\Documents and Settings\tony\Desktop\EG7023\1.jpg"/>
-                    <pic:cNvPicPr>
-                      <a:picLocks noChangeAspect="1" noChangeArrowheads="1"/>
-                    </pic:cNvPicPr>
-                  </pic:nvPicPr>
-                  <pic:blipFill>
-                    <a:blip r:embed="rId4"/>
-                    <a:srcRect/>
-                    <a:stretch>
-                      <a:fillRect/>
-                    </a:stretch>
-                  </pic:blipFill>
-                  <pic:spPr bwMode="auto">
-                    <a:xfrm>
-                      <a:off x="0" y="0"/>
-                      <a:ext cx="5334000" cy="4010025"/>
-                    </a:xfrm>
-                    <a:prstGeom prst="rect">
-                      <a:avLst/>
-                    </a:prstGeom>
-                    <a:noFill/>
-                    <a:ln w="9525">
-                      <a:noFill/>
-                      <a:miter lim="800000"/>
-                      <a:headEnd/>
-                      <a:tailEnd/>
-                    </a:ln>
-                  </pic:spPr>
-                </pic:pic>
-              </a:graphicData>
-            </a:graphic>
-          </wp:inline>
-        </w:drawing>
-      </w:r>
-    </w:p>
-    <w:p>
-      <w:pPr>
-        <w:autoSpaceDE w:val="0"/>
-        <w:autoSpaceDN w:val="0"/>
-        <w:adjustRightInd w:val="0"/>
-        <w:spacing w:after="0" w:line="240" w:lineRule="auto"/>
+        <w:t xml:space="preserve">, </w:t>
+      </w:r>
+      <w:r>
+        <w:rPr>
+          <w:rFonts w:ascii="Courier New" w:hAnsi="Courier New" w:cs="Courier New" w:hint="eastAsia"/>
+          <w:color w:val="000000"/>
+          <w:sz w:val="20"/>
+          <w:szCs w:val="20"/>
+        </w:rPr>
+        <w:t>8</w:t>
+      </w:r>
+      <w:r>
         <w:rPr>
           <w:rFonts w:ascii="Courier New" w:hAnsi="Courier New" w:cs="Courier New"/>
           <w:color w:val="000000"/>
           <w:sz w:val="20"/>
           <w:szCs w:val="20"/>
         </w:rPr>
-      </w:pPr>
-    </w:p>
-    <w:p>
-      <w:pPr>
-        <w:autoSpaceDE w:val="0"/>
-        <w:autoSpaceDN w:val="0"/>
-        <w:adjustRightInd w:val="0"/>
-        <w:spacing w:after="0" w:line="240" w:lineRule="auto"/>
+        <w:t xml:space="preserve">, </w:t>
+      </w:r>
+      <w:r>
+        <w:rPr>
+          <w:rFonts w:ascii="Courier New" w:hAnsi="Courier New" w:cs="Courier New" w:hint="eastAsia"/>
+          <w:color w:val="000000"/>
+          <w:sz w:val="20"/>
+          <w:szCs w:val="20"/>
+        </w:rPr>
+        <w:t>40</w:t>
+      </w:r>
+      <w:r>
         <w:rPr>
           <w:rFonts w:ascii="Courier New" w:hAnsi="Courier New" w:cs="Courier New"/>
           <w:color w:val="000000"/>
           <w:sz w:val="20"/>
           <w:szCs w:val="20"/>
         </w:rPr>
-      </w:pPr>
-    </w:p>
-    <w:p>
-      <w:pPr>
-        <w:autoSpaceDE w:val="0"/>
-        <w:autoSpaceDN w:val="0"/>
-        <w:adjustRightInd w:val="0"/>
-        <w:spacing w:after="0" w:line="240" w:lineRule="auto"/>
+        <w:t xml:space="preserve">, </w:t>
+      </w:r>
+      <w:r>
+        <w:rPr>
+          <w:rFonts w:ascii="Courier New" w:hAnsi="Courier New" w:cs="Courier New" w:hint="eastAsia"/>
+          <w:color w:val="000000"/>
+          <w:sz w:val="20"/>
+          <w:szCs w:val="20"/>
+        </w:rPr>
+        <w:t>90</w:t>
+      </w:r>
+      <w:r>
         <w:rPr>
           <w:rFonts w:ascii="Courier New" w:hAnsi="Courier New" w:cs="Courier New"/>
           <w:color w:val="000000"/>
           <w:sz w:val="20"/>
           <w:szCs w:val="20"/>
         </w:rPr>
-      </w:pPr>
-    </w:p>
-    <w:p>
-      <w:pPr>
-        <w:autoSpaceDE w:val="0"/>
-        <w:autoSpaceDN w:val="0"/>
-        <w:adjustRightInd w:val="0"/>
-        <w:spacing w:after="0" w:line="240" w:lineRule="auto"/>
-        <w:rPr>
-          <w:rFonts w:ascii="Courier New" w:hAnsi="Courier New" w:cs="Courier New"/>
-          <w:color w:val="000000"/>
-          <w:sz w:val="20"/>
-          <w:szCs w:val="20"/>
-        </w:rPr>
-      </w:pPr>
-    </w:p>
-    <w:p>
-      <w:pPr>
-        <w:autoSpaceDE w:val="0"/>
-        <w:autoSpaceDN w:val="0"/>
-        <w:adjustRightInd w:val="0"/>
-        <w:spacing w:after="0" w:line="240" w:lineRule="auto"/>
-        <w:rPr>
-          <w:rFonts w:ascii="Courier New" w:hAnsi="Courier New" w:cs="Courier New"/>
-          <w:color w:val="000000"/>
-          <w:sz w:val="20"/>
-          <w:szCs w:val="20"/>
-        </w:rPr>
-      </w:pPr>
-    </w:p>
-    <w:p>
-      <w:pPr>
-        <w:autoSpaceDE w:val="0"/>
-        <w:autoSpaceDN w:val="0"/>
-        <w:adjustRightInd w:val="0"/>
-        <w:spacing w:after="0" w:line="240" w:lineRule="auto"/>
-        <w:rPr>
-          <w:rFonts w:ascii="Courier New" w:hAnsi="Courier New" w:cs="Courier New"/>
-          <w:color w:val="000000"/>
-          <w:sz w:val="20"/>
-          <w:szCs w:val="20"/>
-        </w:rPr>
-      </w:pPr>
-    </w:p>
-    <w:p>
-      <w:pPr>
-        <w:autoSpaceDE w:val="0"/>
-        <w:autoSpaceDN w:val="0"/>
-        <w:adjustRightInd w:val="0"/>
-        <w:spacing w:after="0" w:line="240" w:lineRule="auto"/>
-        <w:rPr>
-          <w:rFonts w:ascii="Courier New" w:hAnsi="Courier New" w:cs="Courier New"/>
-          <w:color w:val="000000"/>
-          <w:sz w:val="20"/>
-          <w:szCs w:val="20"/>
-        </w:rPr>
-      </w:pPr>
-    </w:p>
-    <w:p>
-      <w:pPr>
-        <w:autoSpaceDE w:val="0"/>
-        <w:autoSpaceDN w:val="0"/>
-        <w:adjustRightInd w:val="0"/>
-        <w:spacing w:after="0" w:line="240" w:lineRule="auto"/>
-        <w:rPr>
-          <w:rFonts w:ascii="Courier New" w:hAnsi="Courier New" w:cs="Courier New"/>
-          <w:color w:val="000000"/>
-          <w:sz w:val="20"/>
-          <w:szCs w:val="20"/>
-        </w:rPr>
-      </w:pPr>
-    </w:p>
-    <w:p>
-      <w:pPr>
-        <w:autoSpaceDE w:val="0"/>
-        <w:autoSpaceDN w:val="0"/>
-        <w:adjustRightInd w:val="0"/>
-        <w:spacing w:after="0" w:line="240" w:lineRule="auto"/>
-        <w:rPr>
-          <w:rFonts w:ascii="Courier New" w:hAnsi="Courier New" w:cs="Courier New"/>
-          <w:color w:val="000000"/>
-          <w:sz w:val="20"/>
-          <w:szCs w:val="20"/>
-        </w:rPr>
-      </w:pPr>
-    </w:p>
-    <w:p>
-      <w:pPr>
-        <w:autoSpaceDE w:val="0"/>
-        <w:autoSpaceDN w:val="0"/>
-        <w:adjustRightInd w:val="0"/>
-        <w:spacing w:after="0" w:line="240" w:lineRule="auto"/>
-        <w:rPr>
-          <w:rFonts w:ascii="Courier New" w:hAnsi="Courier New" w:cs="Courier New"/>
-          <w:color w:val="000000"/>
-          <w:sz w:val="20"/>
-          <w:szCs w:val="20"/>
-        </w:rPr>
-      </w:pPr>
-    </w:p>
-    <w:p>
-      <w:pPr>
-        <w:autoSpaceDE w:val="0"/>
-        <w:autoSpaceDN w:val="0"/>
-        <w:adjustRightInd w:val="0"/>
-        <w:spacing w:after="0" w:line="240" w:lineRule="auto"/>
-        <w:rPr>
-          <w:rFonts w:ascii="Courier New" w:hAnsi="Courier New" w:cs="Courier New"/>
-          <w:color w:val="000000"/>
-          <w:sz w:val="20"/>
-          <w:szCs w:val="20"/>
-        </w:rPr>
-      </w:pPr>
-    </w:p>
-    <w:p>
-      <w:pPr>
-        <w:autoSpaceDE w:val="0"/>
-        <w:autoSpaceDN w:val="0"/>
-        <w:adjustRightInd w:val="0"/>
-        <w:spacing w:after="0" w:line="240" w:lineRule="auto"/>
-        <w:rPr>
-          <w:rFonts w:ascii="Courier New" w:hAnsi="Courier New" w:cs="Courier New"/>
-          <w:color w:val="000000"/>
-          <w:sz w:val="20"/>
-          <w:szCs w:val="20"/>
-        </w:rPr>
-      </w:pPr>
-    </w:p>
-    <w:p>
-      <w:pPr>
-        <w:autoSpaceDE w:val="0"/>
-        <w:autoSpaceDN w:val="0"/>
-        <w:adjustRightInd w:val="0"/>
-        <w:spacing w:after="0" w:line="240" w:lineRule="auto"/>
-        <w:rPr>
-          <w:rFonts w:ascii="Courier New" w:hAnsi="Courier New" w:cs="Courier New"/>
-          <w:color w:val="000000"/>
-          <w:sz w:val="20"/>
-          <w:szCs w:val="20"/>
-        </w:rPr>
-      </w:pPr>
-    </w:p>
-    <w:p>
-      <w:pPr>
-        <w:autoSpaceDE w:val="0"/>
-        <w:autoSpaceDN w:val="0"/>
-        <w:adjustRightInd w:val="0"/>
-        <w:spacing w:after="0" w:line="240" w:lineRule="auto"/>
-        <w:rPr>
-          <w:rFonts w:ascii="Courier New" w:hAnsi="Courier New" w:cs="Courier New"/>
-          <w:color w:val="000000"/>
-          <w:sz w:val="20"/>
-          <w:szCs w:val="20"/>
-        </w:rPr>
-      </w:pPr>
-    </w:p>
-    <w:p>
-      <w:pPr>
-        <w:autoSpaceDE w:val="0"/>
-        <w:autoSpaceDN w:val="0"/>
-        <w:adjustRightInd w:val="0"/>
-        <w:spacing w:after="0" w:line="240" w:lineRule="auto"/>
-        <w:rPr>
-          <w:rFonts w:ascii="Courier New" w:hAnsi="Courier New" w:cs="Courier New"/>
-          <w:color w:val="000000"/>
-          <w:sz w:val="20"/>
-          <w:szCs w:val="20"/>
-        </w:rPr>
-      </w:pPr>
-    </w:p>
-    <w:p>
-      <w:pPr>
-        <w:autoSpaceDE w:val="0"/>
-        <w:autoSpaceDN w:val="0"/>
-        <w:adjustRightInd w:val="0"/>
-        <w:spacing w:after="0" w:line="240" w:lineRule="auto"/>
-        <w:rPr>
-          <w:rFonts w:ascii="Courier New" w:hAnsi="Courier New" w:cs="Courier New"/>
-          <w:color w:val="000000"/>
-          <w:sz w:val="20"/>
-          <w:szCs w:val="20"/>
-        </w:rPr>
-      </w:pPr>
-    </w:p>
-    <w:p>
-      <w:pPr>
-        <w:autoSpaceDE w:val="0"/>
-        <w:autoSpaceDN w:val="0"/>
-        <w:adjustRightInd w:val="0"/>
-        <w:spacing w:after="0" w:line="240" w:lineRule="auto"/>
-        <w:rPr>
-          <w:rFonts w:ascii="Courier New" w:hAnsi="Courier New" w:cs="Courier New"/>
-          <w:color w:val="000000"/>
-          <w:sz w:val="20"/>
-          <w:szCs w:val="20"/>
-        </w:rPr>
-      </w:pPr>
-    </w:p>
-    <w:p>
-      <w:pPr>
-        <w:autoSpaceDE w:val="0"/>
-        <w:autoSpaceDN w:val="0"/>
-        <w:adjustRightInd w:val="0"/>
-        <w:spacing w:after="0" w:line="240" w:lineRule="auto"/>
-        <w:rPr>
-          <w:rFonts w:ascii="Courier New" w:hAnsi="Courier New" w:cs="Courier New"/>
-          <w:color w:val="000000"/>
-          <w:sz w:val="20"/>
-          <w:szCs w:val="20"/>
-        </w:rPr>
-      </w:pPr>
-    </w:p>
-    <w:p>
-      <w:pPr>
-        <w:autoSpaceDE w:val="0"/>
-        <w:autoSpaceDN w:val="0"/>
-        <w:adjustRightInd w:val="0"/>
-        <w:spacing w:after="0" w:line="240" w:lineRule="auto"/>
-        <w:rPr>
-          <w:rFonts w:ascii="Courier New" w:hAnsi="Courier New" w:cs="Courier New"/>
-          <w:color w:val="000000"/>
-          <w:sz w:val="20"/>
-          <w:szCs w:val="20"/>
-        </w:rPr>
-      </w:pPr>
-    </w:p>
-    <w:p>
-      <w:pPr>
-        <w:autoSpaceDE w:val="0"/>
-        <w:autoSpaceDN w:val="0"/>
-        <w:adjustRightInd w:val="0"/>
-        <w:spacing w:after="0" w:line="240" w:lineRule="auto"/>
-        <w:rPr>
-          <w:rFonts w:ascii="Courier New" w:hAnsi="Courier New" w:cs="Courier New"/>
-          <w:color w:val="000000"/>
-          <w:sz w:val="20"/>
-          <w:szCs w:val="20"/>
-        </w:rPr>
-      </w:pPr>
-    </w:p>
-    <w:p>
-      <w:pPr>
-        <w:autoSpaceDE w:val="0"/>
-        <w:autoSpaceDN w:val="0"/>
-        <w:adjustRightInd w:val="0"/>
-        <w:spacing w:after="0" w:line="240" w:lineRule="auto"/>
-        <w:rPr>
-          <w:rFonts w:ascii="Courier New" w:hAnsi="Courier New" w:cs="Courier New"/>
-          <w:color w:val="000000"/>
-          <w:sz w:val="20"/>
-          <w:szCs w:val="20"/>
-        </w:rPr>
-      </w:pPr>
-    </w:p>
-    <w:p>
-      <w:pPr>
-        <w:autoSpaceDE w:val="0"/>
-        <w:autoSpaceDN w:val="0"/>
-        <w:adjustRightInd w:val="0"/>
-        <w:spacing w:after="0" w:line="240" w:lineRule="auto"/>
-        <w:rPr>
-          <w:rFonts w:ascii="Courier New" w:hAnsi="Courier New" w:cs="Courier New"/>
-          <w:color w:val="000000"/>
-          <w:sz w:val="20"/>
-          <w:szCs w:val="20"/>
-        </w:rPr>
-      </w:pPr>
-    </w:p>
-    <w:p>
-      <w:pPr>
-        <w:autoSpaceDE w:val="0"/>
-        <w:autoSpaceDN w:val="0"/>
-        <w:adjustRightInd w:val="0"/>
-        <w:spacing w:after="0" w:line="240" w:lineRule="auto"/>
-        <w:rPr>
-          <w:rFonts w:ascii="Courier New" w:hAnsi="Courier New" w:cs="Courier New"/>
-          <w:color w:val="000000"/>
-          <w:sz w:val="20"/>
-          <w:szCs w:val="20"/>
-        </w:rPr>
-      </w:pPr>
-    </w:p>
-    <w:p>
-      <w:pPr>
-        <w:autoSpaceDE w:val="0"/>
-        <w:autoSpaceDN w:val="0"/>
-        <w:adjustRightInd w:val="0"/>
-        <w:spacing w:after="0" w:line="240" w:lineRule="auto"/>
-        <w:rPr>
-          <w:rFonts w:ascii="Courier New" w:hAnsi="Courier New" w:cs="Courier New"/>
-          <w:sz w:val="24"/>
-          <w:szCs w:val="24"/>
-        </w:rPr>
-      </w:pPr>
-      <w:proofErr w:type="spellStart"/>
-      <w:proofErr w:type="gramStart"/>
-      <w:r>
-        <w:rPr>
-          <w:rFonts w:ascii="Courier New" w:hAnsi="Courier New" w:cs="Courier New"/>
-          <w:color w:val="000000"/>
-          <w:sz w:val="20"/>
-          <w:szCs w:val="20"/>
-        </w:rPr>
-        <w:t>raypath</w:t>
-      </w:r>
-      <w:proofErr w:type="spellEnd"/>
-      <w:r>
-        <w:rPr>
-          <w:rFonts w:ascii="Courier New" w:hAnsi="Courier New" w:cs="Courier New"/>
-          <w:color w:val="000000"/>
-          <w:sz w:val="20"/>
-          <w:szCs w:val="20"/>
-        </w:rPr>
-        <w:t>(</w:t>
-      </w:r>
-      <w:proofErr w:type="gramEnd"/>
-      <w:r>
-        <w:rPr>
-          <w:rFonts w:ascii="Courier New" w:hAnsi="Courier New" w:cs="Courier New" w:hint="eastAsia"/>
-          <w:color w:val="000000"/>
-          <w:sz w:val="20"/>
-          <w:szCs w:val="20"/>
-        </w:rPr>
-        <w:t>10</w:t>
-      </w:r>
-      <w:r>
-        <w:rPr>
-          <w:rFonts w:ascii="Courier New" w:hAnsi="Courier New" w:cs="Courier New"/>
-          <w:color w:val="000000"/>
-          <w:sz w:val="20"/>
-          <w:szCs w:val="20"/>
-        </w:rPr>
-        <w:t xml:space="preserve">, </w:t>
-      </w:r>
-      <w:r>
-        <w:rPr>
-          <w:rFonts w:ascii="Courier New" w:hAnsi="Courier New" w:cs="Courier New" w:hint="eastAsia"/>
-          <w:color w:val="000000"/>
-          <w:sz w:val="20"/>
-          <w:szCs w:val="20"/>
-        </w:rPr>
-        <w:t>8</w:t>
-      </w:r>
-      <w:r>
-        <w:rPr>
-          <w:rFonts w:ascii="Courier New" w:hAnsi="Courier New" w:cs="Courier New"/>
-          <w:color w:val="000000"/>
-          <w:sz w:val="20"/>
-          <w:szCs w:val="20"/>
-        </w:rPr>
-        <w:t xml:space="preserve">, </w:t>
-      </w:r>
-      <w:r>
-        <w:rPr>
-          <w:rFonts w:ascii="Courier New" w:hAnsi="Courier New" w:cs="Courier New" w:hint="eastAsia"/>
-          <w:color w:val="000000"/>
-          <w:sz w:val="20"/>
-          <w:szCs w:val="20"/>
-        </w:rPr>
-        <w:t>40</w:t>
-      </w:r>
-      <w:r>
-        <w:rPr>
-          <w:rFonts w:ascii="Courier New" w:hAnsi="Courier New" w:cs="Courier New"/>
-          <w:color w:val="000000"/>
-          <w:sz w:val="20"/>
-          <w:szCs w:val="20"/>
-        </w:rPr>
-        <w:t xml:space="preserve">, </w:t>
-      </w:r>
-      <w:r>
-        <w:rPr>
-          <w:rFonts w:ascii="Courier New" w:hAnsi="Courier New" w:cs="Courier New" w:hint="eastAsia"/>
-          <w:color w:val="000000"/>
-          <w:sz w:val="20"/>
-          <w:szCs w:val="20"/>
-        </w:rPr>
-        <w:t>90</w:t>
-      </w:r>
-      <w:r>
-        <w:rPr>
-          <w:rFonts w:ascii="Courier New" w:hAnsi="Courier New" w:cs="Courier New"/>
-          <w:color w:val="000000"/>
-          <w:sz w:val="20"/>
-          <w:szCs w:val="20"/>
-        </w:rPr>
         <w:t>)</w:t>
       </w:r>
     </w:p>
@@ -998,29 +945,15 @@
         <w:rPr>
           <w:rFonts w:hint="eastAsia"/>
         </w:rPr>
-        <w:t xml:space="preserve"> (within skip zone)</w:t>
-      </w:r>
-      <w:proofErr w:type="gramStart"/>
+        <w:t xml:space="preserve"> (within skip zone), the rays will penetrate the D layer. Also, we can see that the height of reflection and ray density decrease when the ground range increases in both </w:t>
+      </w:r>
+      <w:r>
+        <w:t>graphs</w:t>
+      </w:r>
       <w:r>
         <w:rPr>
           <w:rFonts w:hint="eastAsia"/>
         </w:rPr>
-        <w:t>,</w:t>
-      </w:r>
-      <w:proofErr w:type="gramEnd"/>
-      <w:r>
-        <w:rPr>
-          <w:rFonts w:hint="eastAsia"/>
-        </w:rPr>
-        <w:t xml:space="preserve"> the rays will penetrate the D layer. Also, we can see that the height of reflection and ray density decrease when the ground range increases in both </w:t>
-      </w:r>
-      <w:r>
-        <w:t>graphs</w:t>
-      </w:r>
-      <w:r>
-        <w:rPr>
-          <w:rFonts w:hint="eastAsia"/>
-        </w:rPr>
         <w:t xml:space="preserve"> above.</w:t>
       </w:r>
     </w:p>
@@ -1034,18 +967,8 @@
     <w:p/>
     <w:p/>
     <w:p>
-      <w:proofErr w:type="spellStart"/>
-      <w:proofErr w:type="gramStart"/>
-      <w:r>
-        <w:t>raypath</w:t>
-      </w:r>
-      <w:proofErr w:type="spellEnd"/>
-      <w:r>
-        <w:t>(</w:t>
-      </w:r>
-      <w:proofErr w:type="gramEnd"/>
-      <w:r>
-        <w:t>10, 8, 40, 105)</w:t>
+      <w:r>
+        <w:t>raypath(10, 8, 40, 105)</w:t>
       </w:r>
     </w:p>
     <w:p>
@@ -1113,18 +1036,8 @@
     <w:p/>
     <w:p/>
     <w:p>
-      <w:proofErr w:type="spellStart"/>
-      <w:proofErr w:type="gramStart"/>
-      <w:r>
-        <w:t>raypath</w:t>
-      </w:r>
-      <w:proofErr w:type="spellEnd"/>
-      <w:r>
-        <w:t>(</w:t>
-      </w:r>
-      <w:proofErr w:type="gramEnd"/>
-      <w:r>
-        <w:t xml:space="preserve">10, </w:t>
+      <w:r>
+        <w:t xml:space="preserve">raypath(10, </w:t>
       </w:r>
       <w:r>
         <w:rPr>
@@ -1216,20 +1129,13 @@
         <w:lastRenderedPageBreak/>
         <w:t xml:space="preserve">Running </w:t>
       </w:r>
-      <w:proofErr w:type="spellStart"/>
       <w:r>
         <w:t>parabolic.m</w:t>
       </w:r>
-      <w:proofErr w:type="spellEnd"/>
-    </w:p>
-    <w:p>
-      <w:proofErr w:type="gramStart"/>
-      <w:r>
-        <w:t>parabolic(</w:t>
-      </w:r>
-      <w:proofErr w:type="gramEnd"/>
-      <w:r>
-        <w:t>10, 90, 8, 40, 90, 1)</w:t>
+    </w:p>
+    <w:p>
+      <w:r>
+        <w:t>parabolic(10, 90, 8, 40, 90, 1)</w:t>
       </w:r>
     </w:p>
     <w:p>
@@ -1297,14 +1203,9 @@
     <w:p/>
     <w:p/>
     <w:p>
-      <w:proofErr w:type="gramStart"/>
       <w:r>
         <w:lastRenderedPageBreak/>
-        <w:t>parabolic(</w:t>
-      </w:r>
-      <w:proofErr w:type="gramEnd"/>
-      <w:r>
-        <w:t xml:space="preserve">10, 90, 8, 40, </w:t>
+        <w:t xml:space="preserve">parabolic(10, 90, 8, 40, </w:t>
       </w:r>
       <w:r>
         <w:rPr>
@@ -1382,14 +1283,9 @@
     <w:p/>
     <w:p/>
     <w:p>
-      <w:proofErr w:type="gramStart"/>
       <w:r>
         <w:lastRenderedPageBreak/>
-        <w:t>parabolic(</w:t>
-      </w:r>
-      <w:proofErr w:type="gramEnd"/>
-      <w:r>
-        <w:t xml:space="preserve">10, 90, </w:t>
+        <w:t xml:space="preserve">parabolic(10, 90, </w:t>
       </w:r>
       <w:r>
         <w:rPr>
@@ -2285,13 +2181,8 @@
       </w:pPr>
       <w:r>
         <w:lastRenderedPageBreak/>
-        <w:t xml:space="preserve">Exercise NR5: Creating an oblique </w:t>
-      </w:r>
-      <w:proofErr w:type="spellStart"/>
-      <w:r>
-        <w:t>ionogram</w:t>
-      </w:r>
-      <w:proofErr w:type="spellEnd"/>
+        <w:t>Exercise NR5: Creating an oblique ionogram</w:t>
+      </w:r>
     </w:p>
     <w:p>
       <w:r>
@@ -2406,31 +2297,7 @@
     <w:p/>
     <w:p>
       <w:r>
-        <w:t xml:space="preserve">Through the oblique </w:t>
-      </w:r>
-      <w:proofErr w:type="spellStart"/>
-      <w:r>
-        <w:t>ionogram</w:t>
-      </w:r>
-      <w:proofErr w:type="spellEnd"/>
-      <w:r>
-        <w:t xml:space="preserve"> above, we can see that the first hops will appear between the range of frequency (8MHz-12MHz), and the second hops occur between 12MHz to 18MHz.The results of the simulated </w:t>
-      </w:r>
-      <w:proofErr w:type="spellStart"/>
-      <w:r>
-        <w:t>ionogram</w:t>
-      </w:r>
-      <w:proofErr w:type="spellEnd"/>
-      <w:r>
-        <w:t xml:space="preserve"> are similar to the oblique </w:t>
-      </w:r>
-      <w:proofErr w:type="spellStart"/>
-      <w:r>
-        <w:t>ionogram</w:t>
-      </w:r>
-      <w:proofErr w:type="spellEnd"/>
-      <w:r>
-        <w:t>. However, the signal quality in the simulated version is poor, if I increase the resolution and the range that receiver gets the signal in to calculate again, the results will get better.</w:t>
+        <w:t>Through the oblique ionogram above, we can see that the first hops will appear between the range of frequency (8MHz-12MHz), and the second hops occur between 12MHz to 18MHz.The results of the simulated ionogram are similar to the oblique ionogram. However, the signal quality in the simulated version is poor, if I increase the resolution and the range that receiver gets the signal in to calculate again, the results will get better.</w:t>
       </w:r>
     </w:p>
     <w:p>
@@ -2439,15 +2306,7 @@
       </w:pPr>
       <w:r>
         <w:lastRenderedPageBreak/>
-        <w:t xml:space="preserve">Exercise NR6: Where can the signals </w:t>
-      </w:r>
-      <w:proofErr w:type="gramStart"/>
-      <w:r>
-        <w:t>be</w:t>
-      </w:r>
-      <w:proofErr w:type="gramEnd"/>
-      <w:r>
-        <w:t xml:space="preserve"> detected?</w:t>
+        <w:t>Exercise NR6: Where can the signals be detected?</w:t>
       </w:r>
     </w:p>
     <w:p>
@@ -2506,7 +2365,6 @@
       <w:r>
         <w:t xml:space="preserve">Each individual color is associated with a range of signal quality numerical values ranging from 0 (blackout, or no signal [NOSIG]) to 100, or extremely good signal quality. From the picture, we can see the signal quality is better when the location is closer to the transmitter, and is worse when the location is father. Especially, the signal will get worse due to the </w:t>
       </w:r>
-      <w:proofErr w:type="spellStart"/>
       <w:r>
         <w:rPr>
           <w:rFonts w:ascii="Arial" w:hAnsi="Arial" w:cs="Arial"/>
@@ -2514,17 +2372,7 @@
           <w:sz w:val="20"/>
           <w:szCs w:val="20"/>
         </w:rPr>
-        <w:t>poloarization</w:t>
-      </w:r>
-      <w:proofErr w:type="spellEnd"/>
-      <w:r>
-        <w:rPr>
-          <w:rFonts w:ascii="Arial" w:hAnsi="Arial" w:cs="Arial"/>
-          <w:color w:val="000000"/>
-          <w:sz w:val="20"/>
-          <w:szCs w:val="20"/>
-        </w:rPr>
-        <w:t>.</w:t>
+        <w:t>poloarization.</w:t>
       </w:r>
     </w:p>
     <w:p>
@@ -2908,15 +2756,7 @@
     </w:p>
     <w:p>
       <w:r>
-        <w:t xml:space="preserve">For Washington D.C., by using </w:t>
-      </w:r>
-      <w:proofErr w:type="spellStart"/>
-      <w:r>
-        <w:t>proplab</w:t>
-      </w:r>
-      <w:proofErr w:type="spellEnd"/>
-      <w:r>
-        <w:t>, I use following parameters to get the graph of signal quality.</w:t>
+        <w:t>For Washington D.C., by using proplab, I use following parameters to get the graph of signal quality.</w:t>
       </w:r>
     </w:p>
     <w:p>
@@ -3370,37 +3210,13 @@
     </w:p>
     <w:p>
       <w:r>
-        <w:t xml:space="preserve">We can see that both programs show that the frequency 13MHz is not suitable and the power 15KW is also not enough. But It is difficult to see the differences between </w:t>
-      </w:r>
-      <w:proofErr w:type="spellStart"/>
-      <w:r>
-        <w:t>problab</w:t>
-      </w:r>
-      <w:proofErr w:type="spellEnd"/>
-      <w:r>
-        <w:t xml:space="preserve"> and VOACAP. Because the reliability in the VOACAP is relative with more parameters, and the graph generated by </w:t>
-      </w:r>
-      <w:proofErr w:type="spellStart"/>
-      <w:r>
-        <w:t>problab</w:t>
-      </w:r>
-      <w:proofErr w:type="spellEnd"/>
-      <w:r>
-        <w:t xml:space="preserve"> is about the signal quality which is not equal to the reliability. Moreover, VOACAP is the </w:t>
+        <w:t xml:space="preserve">We can see that both programs show that the frequency 13MHz is not suitable and the power 15KW is also not enough. But It is difficult to see the differences between problab and VOACAP. Because the reliability in the VOACAP is relative with more parameters, and the graph generated by problab is about the signal quality which is not equal to the reliability. Moreover, VOACAP is the </w:t>
       </w:r>
       <w:r>
         <w:t>empirical</w:t>
       </w:r>
       <w:r>
-        <w:t xml:space="preserve"> method, and </w:t>
-      </w:r>
-      <w:proofErr w:type="spellStart"/>
-      <w:r>
-        <w:t>problab</w:t>
-      </w:r>
-      <w:proofErr w:type="spellEnd"/>
-      <w:r>
-        <w:t xml:space="preserve"> uses the physical </w:t>
+        <w:t xml:space="preserve"> method, and problab uses the physical </w:t>
       </w:r>
       <w:r>
         <w:t>theoretical</w:t>
@@ -3438,11 +3254,9 @@
       <w:pPr>
         <w:pStyle w:val="Heading3"/>
       </w:pPr>
-      <w:proofErr w:type="spellStart"/>
       <w:r>
         <w:t>Freespace.m</w:t>
       </w:r>
-      <w:proofErr w:type="spellEnd"/>
     </w:p>
     <w:p>
       <w:r>
@@ -3563,13 +3377,8 @@
       <w:pPr>
         <w:pStyle w:val="Heading3"/>
       </w:pPr>
-      <w:proofErr w:type="spellStart"/>
-      <w:r>
-        <w:t>Planereflec.m</w:t>
-      </w:r>
-      <w:proofErr w:type="spellEnd"/>
-      <w:r>
-        <w:t xml:space="preserve"> and planereflec2.m</w:t>
+      <w:r>
+        <w:t>Planereflec.m and planereflec2.m</w:t>
       </w:r>
     </w:p>
     <w:p>
@@ -3626,15 +3435,7 @@
     </w:p>
     <w:p>
       <w:r>
-        <w:t xml:space="preserve">From the graph above, we can see that the loss over a range reflecting surface will increase when the distance increase, also the values from </w:t>
-      </w:r>
-      <w:proofErr w:type="spellStart"/>
-      <w:r>
-        <w:t>planereflec</w:t>
-      </w:r>
-      <w:proofErr w:type="spellEnd"/>
-      <w:r>
-        <w:t xml:space="preserve"> model are smaller than the planereflce2 when the distances are short.</w:t>
+        <w:t>From the graph above, we can see that the loss over a range reflecting surface will increase when the distance increase, also the values from planereflec model are smaller than the planereflce2 when the distances are short.</w:t>
       </w:r>
     </w:p>
     <w:p>
@@ -3695,15 +3496,7 @@
     <w:p>
       <w:r>
         <w:lastRenderedPageBreak/>
-        <w:t xml:space="preserve">We can see that the loss will decrease when the transmitter height increases. And the values from </w:t>
-      </w:r>
-      <w:proofErr w:type="spellStart"/>
-      <w:r>
-        <w:t>planereflec</w:t>
-      </w:r>
-      <w:proofErr w:type="spellEnd"/>
-      <w:r>
-        <w:t xml:space="preserve"> are smaller than planereflec2 when the transmitter height is higher enough.</w:t>
+        <w:t>We can see that the loss will decrease when the transmitter height increases. And the values from planereflec are smaller than planereflec2 when the transmitter height is higher enough.</w:t>
       </w:r>
     </w:p>
     <w:p>
@@ -3762,11 +3555,9 @@
       <w:pPr>
         <w:pStyle w:val="Heading3"/>
       </w:pPr>
-      <w:proofErr w:type="spellStart"/>
       <w:r>
         <w:t>Knifeedge.m</w:t>
       </w:r>
-      <w:proofErr w:type="spellEnd"/>
     </w:p>
     <w:p>
       <w:r>
@@ -3937,17 +3728,7 @@
     </w:p>
     <w:p>
       <w:r>
-        <w:t xml:space="preserve">The loss will decrease when the distance between </w:t>
-      </w:r>
-      <w:proofErr w:type="spellStart"/>
-      <w:proofErr w:type="gramStart"/>
-      <w:r>
-        <w:t>Tx</w:t>
-      </w:r>
-      <w:proofErr w:type="spellEnd"/>
-      <w:proofErr w:type="gramEnd"/>
-      <w:r>
-        <w:t xml:space="preserve"> and obstacle increases.</w:t>
+        <w:t>The loss will decrease when the distance between Tx and obstacle increases.</w:t>
       </w:r>
     </w:p>
     <w:p>
@@ -4012,11 +3793,9 @@
       <w:pPr>
         <w:pStyle w:val="Heading3"/>
       </w:pPr>
-      <w:proofErr w:type="spellStart"/>
       <w:r>
         <w:t>epsteinP.m</w:t>
       </w:r>
-      <w:proofErr w:type="spellEnd"/>
     </w:p>
     <w:p>
       <w:r>
@@ -4077,37 +3856,17 @@
     </w:p>
     <w:p>
       <w:r>
-        <w:t xml:space="preserve">For different heights and spacing of obstacles, the situation of loss is similar to that in </w:t>
-      </w:r>
-      <w:proofErr w:type="spellStart"/>
-      <w:proofErr w:type="gramStart"/>
-      <w:r>
-        <w:t>he</w:t>
-      </w:r>
-      <w:proofErr w:type="spellEnd"/>
-      <w:proofErr w:type="gramEnd"/>
-      <w:r>
-        <w:t xml:space="preserve"> </w:t>
-      </w:r>
-      <w:proofErr w:type="spellStart"/>
-      <w:r>
-        <w:t>knifeedge.m</w:t>
-      </w:r>
-      <w:proofErr w:type="spellEnd"/>
-      <w:r>
-        <w:t xml:space="preserve"> exercise.</w:t>
+        <w:t>For different heights and spacing of obstacles, the situation of loss is similar to that in he knifeedge.m exercise.</w:t>
       </w:r>
     </w:p>
     <w:p>
       <w:pPr>
         <w:pStyle w:val="Heading3"/>
       </w:pPr>
-      <w:proofErr w:type="spellStart"/>
       <w:r>
         <w:lastRenderedPageBreak/>
         <w:t>Vegetation.m</w:t>
       </w:r>
-      <w:proofErr w:type="spellEnd"/>
     </w:p>
     <w:p>
       <w:pPr>
@@ -4314,11 +4073,9 @@
       <w:pPr>
         <w:pStyle w:val="Heading3"/>
       </w:pPr>
-      <w:proofErr w:type="spellStart"/>
       <w:r>
         <w:t>Hata.m</w:t>
       </w:r>
-      <w:proofErr w:type="spellEnd"/>
     </w:p>
     <w:p>
       <w:r>
@@ -4438,15 +4195,7 @@
     </w:p>
     <w:p>
       <w:r>
-        <w:t xml:space="preserve">In </w:t>
-      </w:r>
-      <w:proofErr w:type="spellStart"/>
-      <w:r>
-        <w:t>hata</w:t>
-      </w:r>
-      <w:proofErr w:type="spellEnd"/>
-      <w:r>
-        <w:t xml:space="preserve"> model, the loss will increase when frequency increases.</w:t>
+        <w:t>In hata model, the loss will increase when frequency increases.</w:t>
       </w:r>
     </w:p>
     <w:p>
@@ -4790,15 +4539,7 @@
         <w:t xml:space="preserve">We can see </w:t>
       </w:r>
       <w:r>
-        <w:t xml:space="preserve">the shape is similar but the value of loss is bigger in cost231hata model than that in </w:t>
-      </w:r>
-      <w:proofErr w:type="spellStart"/>
-      <w:r>
-        <w:t>hata</w:t>
-      </w:r>
-      <w:proofErr w:type="spellEnd"/>
-      <w:r>
-        <w:t xml:space="preserve"> model.</w:t>
+        <w:t>the shape is similar but the value of loss is bigger in cost231hata model than that in hata model.</w:t>
       </w:r>
     </w:p>
     <w:p>
@@ -5042,52 +4783,29 @@
     </w:p>
     <w:p>
       <w:r>
-        <w:t xml:space="preserve">When </w:t>
-      </w:r>
-      <w:proofErr w:type="spellStart"/>
-      <w:r>
-        <w:t>LOSpath</w:t>
-      </w:r>
-      <w:proofErr w:type="spellEnd"/>
-      <w:r>
-        <w:t>=1,</w:t>
+        <w:t>When LOSpath=1,</w:t>
       </w:r>
       <w:r>
         <w:t xml:space="preserve"> </w:t>
       </w:r>
-      <w:proofErr w:type="gramStart"/>
-      <w:r>
-        <w:t>The</w:t>
-      </w:r>
-      <w:proofErr w:type="gramEnd"/>
-      <w:r>
-        <w:t xml:space="preserve"> loss will increase when the </w:t>
+      <w:r>
+        <w:t xml:space="preserve">The loss will increase when the </w:t>
       </w:r>
       <w:r>
         <w:t>distance between transmitter and receiver</w:t>
       </w:r>
       <w:r>
-        <w:t xml:space="preserve"> increases, but it is lower than that </w:t>
-      </w:r>
-      <w:proofErr w:type="spellStart"/>
-      <w:r>
-        <w:t>LOSpath</w:t>
-      </w:r>
-      <w:proofErr w:type="spellEnd"/>
-      <w:r>
-        <w:t>=0.</w:t>
+        <w:t xml:space="preserve"> increases, but it is lower than that LOSpath=0.</w:t>
       </w:r>
     </w:p>
     <w:p>
       <w:pPr>
         <w:pStyle w:val="Heading3"/>
       </w:pPr>
-      <w:proofErr w:type="spellStart"/>
       <w:r>
         <w:lastRenderedPageBreak/>
         <w:t>Coverage.m</w:t>
       </w:r>
-      <w:proofErr w:type="spellEnd"/>
     </w:p>
     <w:p>
       <w:r>
@@ -5162,11 +4880,9 @@
       <w:pPr>
         <w:pStyle w:val="Heading3"/>
       </w:pPr>
-      <w:proofErr w:type="spellStart"/>
       <w:r>
         <w:t>Blocking.m</w:t>
       </w:r>
-      <w:proofErr w:type="spellEnd"/>
     </w:p>
     <w:p>
       <w:r>
@@ -5228,6 +4944,620 @@
         <w:t xml:space="preserve"> will increase when offered traffic increases. The more available channels can be used, the less probability. When the number of channel in the system increases, the probability of call blocking will decrease.</w:t>
       </w:r>
     </w:p>
+    <w:p>
+      <w:pPr>
+        <w:pStyle w:val="Heading2"/>
+      </w:pPr>
+      <w:r>
+        <w:lastRenderedPageBreak/>
+        <w:t>Getting started – a first worked example using winprop</w:t>
+      </w:r>
+    </w:p>
+    <w:p>
+      <w:r>
+        <w:t xml:space="preserve">In the </w:t>
+      </w:r>
+      <w:r>
+        <w:t>part, I will investigate the effect of one hill of the knife-edge diffraction.</w:t>
+      </w:r>
+    </w:p>
+    <w:p>
+      <w:pPr>
+        <w:pStyle w:val="Heading2"/>
+      </w:pPr>
+      <w:r>
+        <w:rPr>
+          <w:noProof/>
+        </w:rPr>
+        <w:drawing>
+          <wp:inline distT="0" distB="0" distL="0" distR="0">
+            <wp:extent cx="5476875" cy="3676650"/>
+            <wp:effectExtent l="19050" t="0" r="9525" b="0"/>
+            <wp:docPr id="54" name="Picture 1" descr="C:\Documents and Settings\Tony\Desktop\WP1\hill1.JPG"/>
+            <wp:cNvGraphicFramePr>
+              <a:graphicFrameLocks xmlns:a="http://schemas.openxmlformats.org/drawingml/2006/main" noChangeAspect="1"/>
+            </wp:cNvGraphicFramePr>
+            <a:graphic xmlns:a="http://schemas.openxmlformats.org/drawingml/2006/main">
+              <a:graphicData uri="http://schemas.openxmlformats.org/drawingml/2006/picture">
+                <pic:pic xmlns:pic="http://schemas.openxmlformats.org/drawingml/2006/picture">
+                  <pic:nvPicPr>
+                    <pic:cNvPr id="0" name="Picture 1" descr="C:\Documents and Settings\Tony\Desktop\WP1\hill1.JPG"/>
+                    <pic:cNvPicPr>
+                      <a:picLocks noChangeAspect="1" noChangeArrowheads="1"/>
+                    </pic:cNvPicPr>
+                  </pic:nvPicPr>
+                  <pic:blipFill>
+                    <a:blip r:embed="rId61"/>
+                    <a:srcRect/>
+                    <a:stretch>
+                      <a:fillRect/>
+                    </a:stretch>
+                  </pic:blipFill>
+                  <pic:spPr bwMode="auto">
+                    <a:xfrm>
+                      <a:off x="0" y="0"/>
+                      <a:ext cx="5476875" cy="3676650"/>
+                    </a:xfrm>
+                    <a:prstGeom prst="rect">
+                      <a:avLst/>
+                    </a:prstGeom>
+                    <a:noFill/>
+                    <a:ln w="9525">
+                      <a:noFill/>
+                      <a:miter lim="800000"/>
+                      <a:headEnd/>
+                      <a:tailEnd/>
+                    </a:ln>
+                  </pic:spPr>
+                </pic:pic>
+              </a:graphicData>
+            </a:graphic>
+          </wp:inline>
+        </w:drawing>
+      </w:r>
+      <w:r>
+        <w:rPr>
+          <w:noProof/>
+        </w:rPr>
+        <w:drawing>
+          <wp:inline distT="0" distB="0" distL="0" distR="0">
+            <wp:extent cx="5476875" cy="3676650"/>
+            <wp:effectExtent l="19050" t="0" r="9525" b="0"/>
+            <wp:docPr id="59" name="Picture 2" descr="C:\Documents and Settings\Tony\Desktop\WP1\Soft_turnover_plane_hill_res10_Ant  1.JPG"/>
+            <wp:cNvGraphicFramePr>
+              <a:graphicFrameLocks xmlns:a="http://schemas.openxmlformats.org/drawingml/2006/main" noChangeAspect="1"/>
+            </wp:cNvGraphicFramePr>
+            <a:graphic xmlns:a="http://schemas.openxmlformats.org/drawingml/2006/main">
+              <a:graphicData uri="http://schemas.openxmlformats.org/drawingml/2006/picture">
+                <pic:pic xmlns:pic="http://schemas.openxmlformats.org/drawingml/2006/picture">
+                  <pic:nvPicPr>
+                    <pic:cNvPr id="0" name="Picture 2" descr="C:\Documents and Settings\Tony\Desktop\WP1\Soft_turnover_plane_hill_res10_Ant  1.JPG"/>
+                    <pic:cNvPicPr>
+                      <a:picLocks noChangeAspect="1" noChangeArrowheads="1"/>
+                    </pic:cNvPicPr>
+                  </pic:nvPicPr>
+                  <pic:blipFill>
+                    <a:blip r:embed="rId62"/>
+                    <a:srcRect/>
+                    <a:stretch>
+                      <a:fillRect/>
+                    </a:stretch>
+                  </pic:blipFill>
+                  <pic:spPr bwMode="auto">
+                    <a:xfrm>
+                      <a:off x="0" y="0"/>
+                      <a:ext cx="5476875" cy="3676650"/>
+                    </a:xfrm>
+                    <a:prstGeom prst="rect">
+                      <a:avLst/>
+                    </a:prstGeom>
+                    <a:noFill/>
+                    <a:ln w="9525">
+                      <a:noFill/>
+                      <a:miter lim="800000"/>
+                      <a:headEnd/>
+                      <a:tailEnd/>
+                    </a:ln>
+                  </pic:spPr>
+                </pic:pic>
+              </a:graphicData>
+            </a:graphic>
+          </wp:inline>
+        </w:drawing>
+      </w:r>
+    </w:p>
+    <w:p>
+      <w:pPr>
+        <w:jc w:val="center"/>
+      </w:pPr>
+      <w:r>
+        <w:t>This is Okumura-Hata model (dense urban areas)</w:t>
+      </w:r>
+    </w:p>
+    <w:p/>
+    <w:p>
+      <w:pPr>
+        <w:pStyle w:val="Heading2"/>
+      </w:pPr>
+      <w:r>
+        <w:rPr>
+          <w:noProof/>
+        </w:rPr>
+        <w:drawing>
+          <wp:inline distT="0" distB="0" distL="0" distR="0">
+            <wp:extent cx="5476875" cy="3676650"/>
+            <wp:effectExtent l="19050" t="0" r="9525" b="0"/>
+            <wp:docPr id="62" name="Picture 3" descr="C:\Documents and Settings\Tony\Desktop\WP1\Soft_turnover_plane_hill_res10_Ant  2.JPG"/>
+            <wp:cNvGraphicFramePr>
+              <a:graphicFrameLocks xmlns:a="http://schemas.openxmlformats.org/drawingml/2006/main" noChangeAspect="1"/>
+            </wp:cNvGraphicFramePr>
+            <a:graphic xmlns:a="http://schemas.openxmlformats.org/drawingml/2006/main">
+              <a:graphicData uri="http://schemas.openxmlformats.org/drawingml/2006/picture">
+                <pic:pic xmlns:pic="http://schemas.openxmlformats.org/drawingml/2006/picture">
+                  <pic:nvPicPr>
+                    <pic:cNvPr id="0" name="Picture 3" descr="C:\Documents and Settings\Tony\Desktop\WP1\Soft_turnover_plane_hill_res10_Ant  2.JPG"/>
+                    <pic:cNvPicPr>
+                      <a:picLocks noChangeAspect="1" noChangeArrowheads="1"/>
+                    </pic:cNvPicPr>
+                  </pic:nvPicPr>
+                  <pic:blipFill>
+                    <a:blip r:embed="rId63"/>
+                    <a:srcRect/>
+                    <a:stretch>
+                      <a:fillRect/>
+                    </a:stretch>
+                  </pic:blipFill>
+                  <pic:spPr bwMode="auto">
+                    <a:xfrm>
+                      <a:off x="0" y="0"/>
+                      <a:ext cx="5476875" cy="3676650"/>
+                    </a:xfrm>
+                    <a:prstGeom prst="rect">
+                      <a:avLst/>
+                    </a:prstGeom>
+                    <a:noFill/>
+                    <a:ln w="9525">
+                      <a:noFill/>
+                      <a:miter lim="800000"/>
+                      <a:headEnd/>
+                      <a:tailEnd/>
+                    </a:ln>
+                  </pic:spPr>
+                </pic:pic>
+              </a:graphicData>
+            </a:graphic>
+          </wp:inline>
+        </w:drawing>
+      </w:r>
+    </w:p>
+    <w:p>
+      <w:pPr>
+        <w:jc w:val="center"/>
+      </w:pPr>
+      <w:r>
+        <w:t>This is Okumura-Hata model (open area)</w:t>
+      </w:r>
+    </w:p>
+    <w:p>
+      <w:r>
+        <w:t>Through the two graphs above, we can see that the power of the signal loss a lot due to the knife-edge diffraction by the hill. Also, in the open area, the lost power is smaller than that in the dense urban areas.</w:t>
+      </w:r>
+    </w:p>
+    <w:p>
+      <w:r>
+        <w:t>Through graph</w:t>
+      </w:r>
+      <w:r>
+        <w:t xml:space="preserve"> below</w:t>
+      </w:r>
+      <w:r>
+        <w:t xml:space="preserve"> we can see that the power drops fast suddenly at the distance 400m.</w:t>
+      </w:r>
+      <w:r>
+        <w:t>This distance should be the distance between transmitter and hill.</w:t>
+      </w:r>
+    </w:p>
+    <w:p/>
+    <w:p>
+      <w:r>
+        <w:lastRenderedPageBreak/>
+        <w:drawing>
+          <wp:inline distT="0" distB="0" distL="0" distR="0">
+            <wp:extent cx="4448175" cy="2980895"/>
+            <wp:effectExtent l="19050" t="0" r="9525" b="0"/>
+            <wp:docPr id="65" name="Picture 5" descr="C:\Documents and Settings\Tony\Desktop\WP1\Soft_turnover_plane_hill_res10_Ant  line plot.bmp"/>
+            <wp:cNvGraphicFramePr>
+              <a:graphicFrameLocks xmlns:a="http://schemas.openxmlformats.org/drawingml/2006/main" noChangeAspect="1"/>
+            </wp:cNvGraphicFramePr>
+            <a:graphic xmlns:a="http://schemas.openxmlformats.org/drawingml/2006/main">
+              <a:graphicData uri="http://schemas.openxmlformats.org/drawingml/2006/picture">
+                <pic:pic xmlns:pic="http://schemas.openxmlformats.org/drawingml/2006/picture">
+                  <pic:nvPicPr>
+                    <pic:cNvPr id="0" name="Picture 5" descr="C:\Documents and Settings\Tony\Desktop\WP1\Soft_turnover_plane_hill_res10_Ant  line plot.bmp"/>
+                    <pic:cNvPicPr>
+                      <a:picLocks noChangeAspect="1" noChangeArrowheads="1"/>
+                    </pic:cNvPicPr>
+                  </pic:nvPicPr>
+                  <pic:blipFill>
+                    <a:blip r:embed="rId64"/>
+                    <a:srcRect/>
+                    <a:stretch>
+                      <a:fillRect/>
+                    </a:stretch>
+                  </pic:blipFill>
+                  <pic:spPr bwMode="auto">
+                    <a:xfrm>
+                      <a:off x="0" y="0"/>
+                      <a:ext cx="4449488" cy="2981775"/>
+                    </a:xfrm>
+                    <a:prstGeom prst="rect">
+                      <a:avLst/>
+                    </a:prstGeom>
+                    <a:noFill/>
+                    <a:ln w="9525">
+                      <a:noFill/>
+                      <a:miter lim="800000"/>
+                      <a:headEnd/>
+                      <a:tailEnd/>
+                    </a:ln>
+                  </pic:spPr>
+                </pic:pic>
+              </a:graphicData>
+            </a:graphic>
+          </wp:inline>
+        </w:drawing>
+      </w:r>
+    </w:p>
+    <w:p/>
+    <w:p>
+      <w:pPr>
+        <w:pStyle w:val="Heading2"/>
+      </w:pPr>
+      <w:r>
+        <w:t>Exercise WP1: Changing the loss model</w:t>
+      </w:r>
+    </w:p>
+    <w:p>
+      <w:r>
+        <w:rPr>
+          <w:noProof/>
+        </w:rPr>
+        <w:drawing>
+          <wp:inline distT="0" distB="0" distL="0" distR="0">
+            <wp:extent cx="5486400" cy="3676650"/>
+            <wp:effectExtent l="19050" t="0" r="0" b="0"/>
+            <wp:docPr id="63" name="Picture 4" descr="C:\Documents and Settings\Tony\Desktop\WP1\Soft_turnover_plane_hill_res10_Ant  1 e.bmp"/>
+            <wp:cNvGraphicFramePr>
+              <a:graphicFrameLocks xmlns:a="http://schemas.openxmlformats.org/drawingml/2006/main" noChangeAspect="1"/>
+            </wp:cNvGraphicFramePr>
+            <a:graphic xmlns:a="http://schemas.openxmlformats.org/drawingml/2006/main">
+              <a:graphicData uri="http://schemas.openxmlformats.org/drawingml/2006/picture">
+                <pic:pic xmlns:pic="http://schemas.openxmlformats.org/drawingml/2006/picture">
+                  <pic:nvPicPr>
+                    <pic:cNvPr id="0" name="Picture 4" descr="C:\Documents and Settings\Tony\Desktop\WP1\Soft_turnover_plane_hill_res10_Ant  1 e.bmp"/>
+                    <pic:cNvPicPr>
+                      <a:picLocks noChangeAspect="1" noChangeArrowheads="1"/>
+                    </pic:cNvPicPr>
+                  </pic:nvPicPr>
+                  <pic:blipFill>
+                    <a:blip r:embed="rId65"/>
+                    <a:srcRect/>
+                    <a:stretch>
+                      <a:fillRect/>
+                    </a:stretch>
+                  </pic:blipFill>
+                  <pic:spPr bwMode="auto">
+                    <a:xfrm>
+                      <a:off x="0" y="0"/>
+                      <a:ext cx="5486400" cy="3676650"/>
+                    </a:xfrm>
+                    <a:prstGeom prst="rect">
+                      <a:avLst/>
+                    </a:prstGeom>
+                    <a:noFill/>
+                    <a:ln w="9525">
+                      <a:noFill/>
+                      <a:miter lim="800000"/>
+                      <a:headEnd/>
+                      <a:tailEnd/>
+                    </a:ln>
+                  </pic:spPr>
+                </pic:pic>
+              </a:graphicData>
+            </a:graphic>
+          </wp:inline>
+        </w:drawing>
+      </w:r>
+    </w:p>
+    <w:p>
+      <w:r>
+        <w:t xml:space="preserve">This model is empirical two ray </w:t>
+      </w:r>
+      <w:r>
+        <w:t xml:space="preserve">model, </w:t>
+      </w:r>
+      <w:r>
+        <w:t>we can see that the power loss condition is better than the Okumura-Hata model.</w:t>
+      </w:r>
+    </w:p>
+    <w:p>
+      <w:r>
+        <w:rPr>
+          <w:noProof/>
+        </w:rPr>
+        <w:lastRenderedPageBreak/>
+        <w:drawing>
+          <wp:inline distT="0" distB="0" distL="0" distR="0">
+            <wp:extent cx="5476875" cy="3676650"/>
+            <wp:effectExtent l="19050" t="0" r="9525" b="0"/>
+            <wp:docPr id="66" name="Picture 6" descr="C:\Documents and Settings\Tony\Desktop\WP1\Soft_turnover_plane_hill_res10_Ant  e2.JPG"/>
+            <wp:cNvGraphicFramePr>
+              <a:graphicFrameLocks xmlns:a="http://schemas.openxmlformats.org/drawingml/2006/main" noChangeAspect="1"/>
+            </wp:cNvGraphicFramePr>
+            <a:graphic xmlns:a="http://schemas.openxmlformats.org/drawingml/2006/main">
+              <a:graphicData uri="http://schemas.openxmlformats.org/drawingml/2006/picture">
+                <pic:pic xmlns:pic="http://schemas.openxmlformats.org/drawingml/2006/picture">
+                  <pic:nvPicPr>
+                    <pic:cNvPr id="0" name="Picture 6" descr="C:\Documents and Settings\Tony\Desktop\WP1\Soft_turnover_plane_hill_res10_Ant  e2.JPG"/>
+                    <pic:cNvPicPr>
+                      <a:picLocks noChangeAspect="1" noChangeArrowheads="1"/>
+                    </pic:cNvPicPr>
+                  </pic:nvPicPr>
+                  <pic:blipFill>
+                    <a:blip r:embed="rId66"/>
+                    <a:srcRect/>
+                    <a:stretch>
+                      <a:fillRect/>
+                    </a:stretch>
+                  </pic:blipFill>
+                  <pic:spPr bwMode="auto">
+                    <a:xfrm>
+                      <a:off x="0" y="0"/>
+                      <a:ext cx="5476875" cy="3676650"/>
+                    </a:xfrm>
+                    <a:prstGeom prst="rect">
+                      <a:avLst/>
+                    </a:prstGeom>
+                    <a:noFill/>
+                    <a:ln w="9525">
+                      <a:noFill/>
+                      <a:miter lim="800000"/>
+                      <a:headEnd/>
+                      <a:tailEnd/>
+                    </a:ln>
+                  </pic:spPr>
+                </pic:pic>
+              </a:graphicData>
+            </a:graphic>
+          </wp:inline>
+        </w:drawing>
+      </w:r>
+    </w:p>
+    <w:p>
+      <w:pPr>
+        <w:jc w:val="center"/>
+      </w:pPr>
+      <w:r>
+        <w:t>Empirical two ray model</w:t>
+      </w:r>
+    </w:p>
+    <w:p>
+      <w:pPr>
+        <w:jc w:val="center"/>
+      </w:pPr>
+      <w:r>
+        <w:rPr>
+          <w:noProof/>
+        </w:rPr>
+        <w:drawing>
+          <wp:inline distT="0" distB="0" distL="0" distR="0">
+            <wp:extent cx="5476875" cy="3676650"/>
+            <wp:effectExtent l="19050" t="0" r="9525" b="0"/>
+            <wp:docPr id="67" name="Picture 7" descr="C:\Documents and Settings\Tony\Desktop\WP1\Soft_turnover_plane_hill_res10_Ant  d2.JPG"/>
+            <wp:cNvGraphicFramePr>
+              <a:graphicFrameLocks xmlns:a="http://schemas.openxmlformats.org/drawingml/2006/main" noChangeAspect="1"/>
+            </wp:cNvGraphicFramePr>
+            <a:graphic xmlns:a="http://schemas.openxmlformats.org/drawingml/2006/main">
+              <a:graphicData uri="http://schemas.openxmlformats.org/drawingml/2006/picture">
+                <pic:pic xmlns:pic="http://schemas.openxmlformats.org/drawingml/2006/picture">
+                  <pic:nvPicPr>
+                    <pic:cNvPr id="0" name="Picture 7" descr="C:\Documents and Settings\Tony\Desktop\WP1\Soft_turnover_plane_hill_res10_Ant  d2.JPG"/>
+                    <pic:cNvPicPr>
+                      <a:picLocks noChangeAspect="1" noChangeArrowheads="1"/>
+                    </pic:cNvPicPr>
+                  </pic:nvPicPr>
+                  <pic:blipFill>
+                    <a:blip r:embed="rId67"/>
+                    <a:srcRect/>
+                    <a:stretch>
+                      <a:fillRect/>
+                    </a:stretch>
+                  </pic:blipFill>
+                  <pic:spPr bwMode="auto">
+                    <a:xfrm>
+                      <a:off x="0" y="0"/>
+                      <a:ext cx="5476875" cy="3676650"/>
+                    </a:xfrm>
+                    <a:prstGeom prst="rect">
+                      <a:avLst/>
+                    </a:prstGeom>
+                    <a:noFill/>
+                    <a:ln w="9525">
+                      <a:noFill/>
+                      <a:miter lim="800000"/>
+                      <a:headEnd/>
+                      <a:tailEnd/>
+                    </a:ln>
+                  </pic:spPr>
+                </pic:pic>
+              </a:graphicData>
+            </a:graphic>
+          </wp:inline>
+        </w:drawing>
+      </w:r>
+    </w:p>
+    <w:p>
+      <w:pPr>
+        <w:jc w:val="center"/>
+      </w:pPr>
+      <w:r>
+        <w:t>Deterministic two ray model</w:t>
+      </w:r>
+    </w:p>
+    <w:p>
+      <w:r>
+        <w:lastRenderedPageBreak/>
+        <w:t xml:space="preserve">From the two graphs above, we can see that there is more power in deterministic two ray </w:t>
+      </w:r>
+      <w:r>
+        <w:t>model than</w:t>
+      </w:r>
+      <w:r>
+        <w:t xml:space="preserve"> that in the empirical version of the model at the locations close to the transmitter.</w:t>
+      </w:r>
+    </w:p>
+    <w:p>
+      <w:pPr>
+        <w:pStyle w:val="Heading2"/>
+      </w:pPr>
+      <w:r>
+        <w:t>Exercise WP2: The effect of two hills</w:t>
+      </w:r>
+    </w:p>
+    <w:p>
+      <w:r>
+        <w:rPr>
+          <w:noProof/>
+        </w:rPr>
+        <w:drawing>
+          <wp:inline distT="0" distB="0" distL="0" distR="0">
+            <wp:extent cx="5486400" cy="3067050"/>
+            <wp:effectExtent l="19050" t="0" r="0" b="0"/>
+            <wp:docPr id="68" name="Picture 8" descr="C:\Documents and Settings\Tony\Desktop\WP2\Ant  1.JPG"/>
+            <wp:cNvGraphicFramePr>
+              <a:graphicFrameLocks xmlns:a="http://schemas.openxmlformats.org/drawingml/2006/main" noChangeAspect="1"/>
+            </wp:cNvGraphicFramePr>
+            <a:graphic xmlns:a="http://schemas.openxmlformats.org/drawingml/2006/main">
+              <a:graphicData uri="http://schemas.openxmlformats.org/drawingml/2006/picture">
+                <pic:pic xmlns:pic="http://schemas.openxmlformats.org/drawingml/2006/picture">
+                  <pic:nvPicPr>
+                    <pic:cNvPr id="0" name="Picture 8" descr="C:\Documents and Settings\Tony\Desktop\WP2\Ant  1.JPG"/>
+                    <pic:cNvPicPr>
+                      <a:picLocks noChangeAspect="1" noChangeArrowheads="1"/>
+                    </pic:cNvPicPr>
+                  </pic:nvPicPr>
+                  <pic:blipFill>
+                    <a:blip r:embed="rId68"/>
+                    <a:srcRect/>
+                    <a:stretch>
+                      <a:fillRect/>
+                    </a:stretch>
+                  </pic:blipFill>
+                  <pic:spPr bwMode="auto">
+                    <a:xfrm>
+                      <a:off x="0" y="0"/>
+                      <a:ext cx="5486400" cy="3067050"/>
+                    </a:xfrm>
+                    <a:prstGeom prst="rect">
+                      <a:avLst/>
+                    </a:prstGeom>
+                    <a:noFill/>
+                    <a:ln w="9525">
+                      <a:noFill/>
+                      <a:miter lim="800000"/>
+                      <a:headEnd/>
+                      <a:tailEnd/>
+                    </a:ln>
+                  </pic:spPr>
+                </pic:pic>
+              </a:graphicData>
+            </a:graphic>
+          </wp:inline>
+        </w:drawing>
+      </w:r>
+    </w:p>
+    <w:p/>
+    <w:p/>
+    <w:p/>
+    <w:p>
+      <w:r>
+        <w:rPr>
+          <w:noProof/>
+        </w:rPr>
+        <w:drawing>
+          <wp:inline distT="0" distB="0" distL="0" distR="0">
+            <wp:extent cx="5486400" cy="1819275"/>
+            <wp:effectExtent l="19050" t="0" r="0" b="0"/>
+            <wp:docPr id="71" name="Picture 10" descr="C:\Documents and Settings\Tony\Desktop\WP2\Ant  2.JPG"/>
+            <wp:cNvGraphicFramePr>
+              <a:graphicFrameLocks xmlns:a="http://schemas.openxmlformats.org/drawingml/2006/main" noChangeAspect="1"/>
+            </wp:cNvGraphicFramePr>
+            <a:graphic xmlns:a="http://schemas.openxmlformats.org/drawingml/2006/main">
+              <a:graphicData uri="http://schemas.openxmlformats.org/drawingml/2006/picture">
+                <pic:pic xmlns:pic="http://schemas.openxmlformats.org/drawingml/2006/picture">
+                  <pic:nvPicPr>
+                    <pic:cNvPr id="0" name="Picture 10" descr="C:\Documents and Settings\Tony\Desktop\WP2\Ant  2.JPG"/>
+                    <pic:cNvPicPr>
+                      <a:picLocks noChangeAspect="1" noChangeArrowheads="1"/>
+                    </pic:cNvPicPr>
+                  </pic:nvPicPr>
+                  <pic:blipFill>
+                    <a:blip r:embed="rId69"/>
+                    <a:srcRect/>
+                    <a:stretch>
+                      <a:fillRect/>
+                    </a:stretch>
+                  </pic:blipFill>
+                  <pic:spPr bwMode="auto">
+                    <a:xfrm>
+                      <a:off x="0" y="0"/>
+                      <a:ext cx="5486400" cy="1819275"/>
+                    </a:xfrm>
+                    <a:prstGeom prst="rect">
+                      <a:avLst/>
+                    </a:prstGeom>
+                    <a:noFill/>
+                    <a:ln w="9525">
+                      <a:noFill/>
+                      <a:miter lim="800000"/>
+                      <a:headEnd/>
+                      <a:tailEnd/>
+                    </a:ln>
+                  </pic:spPr>
+                </pic:pic>
+              </a:graphicData>
+            </a:graphic>
+          </wp:inline>
+        </w:drawing>
+      </w:r>
+    </w:p>
+    <w:p>
+      <w:r>
+        <w:t xml:space="preserve">Through the graphs above, </w:t>
+      </w:r>
+      <w:r>
+        <w:t xml:space="preserve">we can see that the situations here are similar than </w:t>
+      </w:r>
+      <w:r>
+        <w:t>that with one hill. It just has two diffraction</w:t>
+      </w:r>
+      <w:r>
+        <w:t>s</w:t>
+      </w:r>
+      <w:r>
+        <w:t xml:space="preserve"> over the two hills.</w:t>
+      </w:r>
+    </w:p>
+    <w:p>
+      <w:pPr>
+        <w:pStyle w:val="Heading2"/>
+      </w:pPr>
+      <w:r>
+        <w:t>Exercise WP3: More realistic terrain</w:t>
+      </w:r>
+    </w:p>
+    <w:p/>
+    <w:p/>
     <w:p/>
     <w:p/>
     <w:p/>

</xml_diff>

<commit_message>
final for Report 1 for Radio Communications.docx
</commit_message>
<xml_diff>
--- a/Report 1 for Radio Communications.docx
+++ b/Report 1 for Radio Communications.docx
@@ -94,35 +94,18 @@
           <w:sz w:val="32"/>
           <w:szCs w:val="32"/>
         </w:rPr>
-        <w:t xml:space="preserve"> Yan Fei</w:t>
-      </w:r>
-    </w:p>
-    <w:p>
-      <w:pPr>
-        <w:jc w:val="center"/>
-        <w:rPr>
-          <w:sz w:val="32"/>
-          <w:szCs w:val="32"/>
-        </w:rPr>
-      </w:pPr>
+        <w:t xml:space="preserve"> Yan </w:t>
+      </w:r>
+      <w:proofErr w:type="spellStart"/>
       <w:r>
         <w:rPr>
           <w:rFonts w:hint="eastAsia"/>
           <w:sz w:val="32"/>
           <w:szCs w:val="32"/>
         </w:rPr>
-        <w:t xml:space="preserve">          Tutor:</w:t>
-      </w:r>
-      <w:r>
-        <w:t xml:space="preserve"> </w:t>
-      </w:r>
-      <w:r>
-        <w:rPr>
-          <w:sz w:val="32"/>
-          <w:szCs w:val="32"/>
-        </w:rPr>
-        <w:t>Dr. David Siddle</w:t>
-      </w:r>
+        <w:t>Fei</w:t>
+      </w:r>
+      <w:proofErr w:type="spellEnd"/>
     </w:p>
     <w:p>
       <w:pPr>
@@ -138,6 +121,42 @@
           <w:sz w:val="32"/>
           <w:szCs w:val="32"/>
         </w:rPr>
+        <w:t xml:space="preserve">          Tutor:</w:t>
+      </w:r>
+      <w:r>
+        <w:t xml:space="preserve"> </w:t>
+      </w:r>
+      <w:r>
+        <w:rPr>
+          <w:sz w:val="32"/>
+          <w:szCs w:val="32"/>
+        </w:rPr>
+        <w:t xml:space="preserve">Dr. David </w:t>
+      </w:r>
+      <w:proofErr w:type="spellStart"/>
+      <w:r>
+        <w:rPr>
+          <w:sz w:val="32"/>
+          <w:szCs w:val="32"/>
+        </w:rPr>
+        <w:t>Siddle</w:t>
+      </w:r>
+      <w:proofErr w:type="spellEnd"/>
+    </w:p>
+    <w:p>
+      <w:pPr>
+        <w:jc w:val="center"/>
+        <w:rPr>
+          <w:sz w:val="32"/>
+          <w:szCs w:val="32"/>
+        </w:rPr>
+      </w:pPr>
+      <w:r>
+        <w:rPr>
+          <w:rFonts w:hint="eastAsia"/>
+          <w:sz w:val="32"/>
+          <w:szCs w:val="32"/>
+        </w:rPr>
         <w:t xml:space="preserve">   </w:t>
       </w:r>
     </w:p>
@@ -310,8 +329,16 @@
         <w:rPr>
           <w:rFonts w:hint="eastAsia"/>
         </w:rPr>
-        <w:t>Running raypath.m</w:t>
-      </w:r>
+        <w:t xml:space="preserve">Running </w:t>
+      </w:r>
+      <w:proofErr w:type="spellStart"/>
+      <w:r>
+        <w:rPr>
+          <w:rFonts w:hint="eastAsia"/>
+        </w:rPr>
+        <w:t>raypath.m</w:t>
+      </w:r>
+      <w:proofErr w:type="spellEnd"/>
     </w:p>
     <w:p>
       <w:pPr>
@@ -325,6 +352,8 @@
           <w:szCs w:val="24"/>
         </w:rPr>
       </w:pPr>
+      <w:proofErr w:type="spellStart"/>
+      <w:proofErr w:type="gramStart"/>
       <w:r>
         <w:rPr>
           <w:rFonts w:ascii="Courier New" w:hAnsi="Courier New" w:cs="Courier New"/>
@@ -332,8 +361,19 @@
           <w:sz w:val="20"/>
           <w:szCs w:val="20"/>
         </w:rPr>
-        <w:t>raypath(</w:t>
-      </w:r>
+        <w:t>raypath</w:t>
+      </w:r>
+      <w:proofErr w:type="spellEnd"/>
+      <w:r>
+        <w:rPr>
+          <w:rFonts w:ascii="Courier New" w:hAnsi="Courier New" w:cs="Courier New"/>
+          <w:color w:val="000000"/>
+          <w:sz w:val="20"/>
+          <w:szCs w:val="20"/>
+        </w:rPr>
+        <w:t>(</w:t>
+      </w:r>
+      <w:proofErr w:type="gramEnd"/>
       <w:r>
         <w:rPr>
           <w:rFonts w:ascii="Courier New" w:hAnsi="Courier New" w:cs="Courier New" w:hint="eastAsia"/>
@@ -794,6 +834,8 @@
           <w:szCs w:val="24"/>
         </w:rPr>
       </w:pPr>
+      <w:proofErr w:type="spellStart"/>
+      <w:proofErr w:type="gramStart"/>
       <w:r>
         <w:rPr>
           <w:rFonts w:ascii="Courier New" w:hAnsi="Courier New" w:cs="Courier New"/>
@@ -801,8 +843,19 @@
           <w:sz w:val="20"/>
           <w:szCs w:val="20"/>
         </w:rPr>
-        <w:t>raypath(</w:t>
-      </w:r>
+        <w:t>raypath</w:t>
+      </w:r>
+      <w:proofErr w:type="spellEnd"/>
+      <w:r>
+        <w:rPr>
+          <w:rFonts w:ascii="Courier New" w:hAnsi="Courier New" w:cs="Courier New"/>
+          <w:color w:val="000000"/>
+          <w:sz w:val="20"/>
+          <w:szCs w:val="20"/>
+        </w:rPr>
+        <w:t>(</w:t>
+      </w:r>
+      <w:proofErr w:type="gramEnd"/>
       <w:r>
         <w:rPr>
           <w:rFonts w:ascii="Courier New" w:hAnsi="Courier New" w:cs="Courier New" w:hint="eastAsia"/>
@@ -945,7 +998,21 @@
         <w:rPr>
           <w:rFonts w:hint="eastAsia"/>
         </w:rPr>
-        <w:t xml:space="preserve"> (within skip zone), the rays will penetrate the D layer. Also, we can see that the height of reflection and ray density decrease when the ground range increases in both </w:t>
+        <w:t xml:space="preserve"> (within skip zone)</w:t>
+      </w:r>
+      <w:proofErr w:type="gramStart"/>
+      <w:r>
+        <w:rPr>
+          <w:rFonts w:hint="eastAsia"/>
+        </w:rPr>
+        <w:t>,</w:t>
+      </w:r>
+      <w:proofErr w:type="gramEnd"/>
+      <w:r>
+        <w:rPr>
+          <w:rFonts w:hint="eastAsia"/>
+        </w:rPr>
+        <w:t xml:space="preserve"> the rays will penetrate the D layer. Also, we can see that the height of reflection and ray density decrease when the ground range increases in both </w:t>
       </w:r>
       <w:r>
         <w:t>graphs</w:t>
@@ -967,8 +1034,18 @@
     <w:p/>
     <w:p/>
     <w:p>
-      <w:r>
-        <w:t>raypath(10, 8, 40, 105)</w:t>
+      <w:proofErr w:type="spellStart"/>
+      <w:proofErr w:type="gramStart"/>
+      <w:r>
+        <w:t>raypath</w:t>
+      </w:r>
+      <w:proofErr w:type="spellEnd"/>
+      <w:r>
+        <w:t>(</w:t>
+      </w:r>
+      <w:proofErr w:type="gramEnd"/>
+      <w:r>
+        <w:t>10, 8, 40, 105)</w:t>
       </w:r>
     </w:p>
     <w:p>
@@ -1036,8 +1113,18 @@
     <w:p/>
     <w:p/>
     <w:p>
-      <w:r>
-        <w:t xml:space="preserve">raypath(10, </w:t>
+      <w:proofErr w:type="spellStart"/>
+      <w:proofErr w:type="gramStart"/>
+      <w:r>
+        <w:t>raypath</w:t>
+      </w:r>
+      <w:proofErr w:type="spellEnd"/>
+      <w:r>
+        <w:t>(</w:t>
+      </w:r>
+      <w:proofErr w:type="gramEnd"/>
+      <w:r>
+        <w:t xml:space="preserve">10, </w:t>
       </w:r>
       <w:r>
         <w:rPr>
@@ -1129,13 +1216,20 @@
         <w:lastRenderedPageBreak/>
         <w:t xml:space="preserve">Running </w:t>
       </w:r>
+      <w:proofErr w:type="spellStart"/>
       <w:r>
         <w:t>parabolic.m</w:t>
       </w:r>
-    </w:p>
-    <w:p>
-      <w:r>
-        <w:t>parabolic(10, 90, 8, 40, 90, 1)</w:t>
+      <w:proofErr w:type="spellEnd"/>
+    </w:p>
+    <w:p>
+      <w:proofErr w:type="gramStart"/>
+      <w:r>
+        <w:t>parabolic(</w:t>
+      </w:r>
+      <w:proofErr w:type="gramEnd"/>
+      <w:r>
+        <w:t>10, 90, 8, 40, 90, 1)</w:t>
       </w:r>
     </w:p>
     <w:p>
@@ -1203,9 +1297,14 @@
     <w:p/>
     <w:p/>
     <w:p>
+      <w:proofErr w:type="gramStart"/>
       <w:r>
         <w:lastRenderedPageBreak/>
-        <w:t xml:space="preserve">parabolic(10, 90, 8, 40, </w:t>
+        <w:t>parabolic(</w:t>
+      </w:r>
+      <w:proofErr w:type="gramEnd"/>
+      <w:r>
+        <w:t xml:space="preserve">10, 90, 8, 40, </w:t>
       </w:r>
       <w:r>
         <w:rPr>
@@ -1283,9 +1382,14 @@
     <w:p/>
     <w:p/>
     <w:p>
+      <w:proofErr w:type="gramStart"/>
       <w:r>
         <w:lastRenderedPageBreak/>
-        <w:t xml:space="preserve">parabolic(10, 90, </w:t>
+        <w:t>parabolic(</w:t>
+      </w:r>
+      <w:proofErr w:type="gramEnd"/>
+      <w:r>
+        <w:t xml:space="preserve">10, 90, </w:t>
       </w:r>
       <w:r>
         <w:rPr>
@@ -2181,8 +2285,13 @@
       </w:pPr>
       <w:r>
         <w:lastRenderedPageBreak/>
-        <w:t>Exercise NR5: Creating an oblique ionogram</w:t>
-      </w:r>
+        <w:t xml:space="preserve">Exercise NR5: Creating an oblique </w:t>
+      </w:r>
+      <w:proofErr w:type="spellStart"/>
+      <w:r>
+        <w:t>ionogram</w:t>
+      </w:r>
+      <w:proofErr w:type="spellEnd"/>
     </w:p>
     <w:p>
       <w:r>
@@ -2297,7 +2406,31 @@
     <w:p/>
     <w:p>
       <w:r>
-        <w:t>Through the oblique ionogram above, we can see that the first hops will appear between the range of frequency (8MHz-12MHz), and the second hops occur between 12MHz to 18MHz.The results of the simulated ionogram are similar to the oblique ionogram. However, the signal quality in the simulated version is poor, if I increase the resolution and the range that receiver gets the signal in to calculate again, the results will get better.</w:t>
+        <w:t xml:space="preserve">Through the oblique </w:t>
+      </w:r>
+      <w:proofErr w:type="spellStart"/>
+      <w:r>
+        <w:t>ionogram</w:t>
+      </w:r>
+      <w:proofErr w:type="spellEnd"/>
+      <w:r>
+        <w:t xml:space="preserve"> above, we can see that the first hops will appear between the range of frequency (8MHz-12MHz), and the second hops occur between 12MHz to 18MHz.The results of the simulated </w:t>
+      </w:r>
+      <w:proofErr w:type="spellStart"/>
+      <w:r>
+        <w:t>ionogram</w:t>
+      </w:r>
+      <w:proofErr w:type="spellEnd"/>
+      <w:r>
+        <w:t xml:space="preserve"> are similar to the oblique </w:t>
+      </w:r>
+      <w:proofErr w:type="spellStart"/>
+      <w:r>
+        <w:t>ionogram</w:t>
+      </w:r>
+      <w:proofErr w:type="spellEnd"/>
+      <w:r>
+        <w:t>. However, the signal quality in the simulated version is poor, if I increase the resolution and the range that receiver gets the signal in to calculate again, the results will get better.</w:t>
       </w:r>
     </w:p>
     <w:p>
@@ -2306,7 +2439,15 @@
       </w:pPr>
       <w:r>
         <w:lastRenderedPageBreak/>
-        <w:t>Exercise NR6: Where can the signals be detected?</w:t>
+        <w:t xml:space="preserve">Exercise NR6: Where can the signals </w:t>
+      </w:r>
+      <w:proofErr w:type="gramStart"/>
+      <w:r>
+        <w:t>be</w:t>
+      </w:r>
+      <w:proofErr w:type="gramEnd"/>
+      <w:r>
+        <w:t xml:space="preserve"> detected?</w:t>
       </w:r>
     </w:p>
     <w:p>
@@ -2365,6 +2506,7 @@
       <w:r>
         <w:t xml:space="preserve">Each individual color is associated with a range of signal quality numerical values ranging from 0 (blackout, or no signal [NOSIG]) to 100, or extremely good signal quality. From the picture, we can see the signal quality is better when the location is closer to the transmitter, and is worse when the location is father. Especially, the signal will get worse due to the </w:t>
       </w:r>
+      <w:proofErr w:type="spellStart"/>
       <w:r>
         <w:rPr>
           <w:rFonts w:ascii="Arial" w:hAnsi="Arial" w:cs="Arial"/>
@@ -2372,7 +2514,17 @@
           <w:sz w:val="20"/>
           <w:szCs w:val="20"/>
         </w:rPr>
-        <w:t>poloarization.</w:t>
+        <w:t>poloarization</w:t>
+      </w:r>
+      <w:proofErr w:type="spellEnd"/>
+      <w:r>
+        <w:rPr>
+          <w:rFonts w:ascii="Arial" w:hAnsi="Arial" w:cs="Arial"/>
+          <w:color w:val="000000"/>
+          <w:sz w:val="20"/>
+          <w:szCs w:val="20"/>
+        </w:rPr>
+        <w:t>.</w:t>
       </w:r>
     </w:p>
     <w:p>
@@ -2756,7 +2908,15 @@
     </w:p>
     <w:p>
       <w:r>
-        <w:t>For Washington D.C., by using proplab, I use following parameters to get the graph of signal quality.</w:t>
+        <w:t xml:space="preserve">For Washington D.C., by using </w:t>
+      </w:r>
+      <w:proofErr w:type="spellStart"/>
+      <w:r>
+        <w:t>proplab</w:t>
+      </w:r>
+      <w:proofErr w:type="spellEnd"/>
+      <w:r>
+        <w:t>, I use following parameters to get the graph of signal quality.</w:t>
       </w:r>
     </w:p>
     <w:p>
@@ -3210,13 +3370,37 @@
     </w:p>
     <w:p>
       <w:r>
-        <w:t xml:space="preserve">We can see that both programs show that the frequency 13MHz is not suitable and the power 15KW is also not enough. But It is difficult to see the differences between problab and VOACAP. Because the reliability in the VOACAP is relative with more parameters, and the graph generated by problab is about the signal quality which is not equal to the reliability. Moreover, VOACAP is the </w:t>
+        <w:t xml:space="preserve">We can see that both programs show that the frequency 13MHz is not suitable and the power 15KW is also not enough. But It is difficult to see the differences between </w:t>
+      </w:r>
+      <w:proofErr w:type="spellStart"/>
+      <w:r>
+        <w:t>problab</w:t>
+      </w:r>
+      <w:proofErr w:type="spellEnd"/>
+      <w:r>
+        <w:t xml:space="preserve"> and VOACAP. Because the reliability in the VOACAP is relative with more parameters, and the graph generated by </w:t>
+      </w:r>
+      <w:proofErr w:type="spellStart"/>
+      <w:r>
+        <w:t>problab</w:t>
+      </w:r>
+      <w:proofErr w:type="spellEnd"/>
+      <w:r>
+        <w:t xml:space="preserve"> is about the signal quality which is not equal to the reliability. Moreover, VOACAP is the </w:t>
       </w:r>
       <w:r>
         <w:t>empirical</w:t>
       </w:r>
       <w:r>
-        <w:t xml:space="preserve"> method, and problab uses the physical </w:t>
+        <w:t xml:space="preserve"> method, and </w:t>
+      </w:r>
+      <w:proofErr w:type="spellStart"/>
+      <w:r>
+        <w:t>problab</w:t>
+      </w:r>
+      <w:proofErr w:type="spellEnd"/>
+      <w:r>
+        <w:t xml:space="preserve"> uses the physical </w:t>
       </w:r>
       <w:r>
         <w:t>theoretical</w:t>
@@ -3254,9 +3438,11 @@
       <w:pPr>
         <w:pStyle w:val="Heading3"/>
       </w:pPr>
+      <w:proofErr w:type="spellStart"/>
       <w:r>
         <w:t>Freespace.m</w:t>
       </w:r>
+      <w:proofErr w:type="spellEnd"/>
     </w:p>
     <w:p>
       <w:r>
@@ -3377,8 +3563,13 @@
       <w:pPr>
         <w:pStyle w:val="Heading3"/>
       </w:pPr>
-      <w:r>
-        <w:t>Planereflec.m and planereflec2.m</w:t>
+      <w:proofErr w:type="spellStart"/>
+      <w:r>
+        <w:t>Planereflec.m</w:t>
+      </w:r>
+      <w:proofErr w:type="spellEnd"/>
+      <w:r>
+        <w:t xml:space="preserve"> and planereflec2.m</w:t>
       </w:r>
     </w:p>
     <w:p>
@@ -3435,7 +3626,15 @@
     </w:p>
     <w:p>
       <w:r>
-        <w:t>From the graph above, we can see that the loss over a range reflecting surface will increase when the distance increase, also the values from planereflec model are smaller than the planereflce2 when the distances are short.</w:t>
+        <w:t xml:space="preserve">From the graph above, we can see that the loss over a range reflecting surface will increase when the distance increase, also the values from </w:t>
+      </w:r>
+      <w:proofErr w:type="spellStart"/>
+      <w:r>
+        <w:t>planereflec</w:t>
+      </w:r>
+      <w:proofErr w:type="spellEnd"/>
+      <w:r>
+        <w:t xml:space="preserve"> model are smaller than the planereflce2 when the distances are short.</w:t>
       </w:r>
     </w:p>
     <w:p>
@@ -3496,7 +3695,15 @@
     <w:p>
       <w:r>
         <w:lastRenderedPageBreak/>
-        <w:t>We can see that the loss will decrease when the transmitter height increases. And the values from planereflec are smaller than planereflec2 when the transmitter height is higher enough.</w:t>
+        <w:t xml:space="preserve">We can see that the loss will decrease when the transmitter height increases. And the values from </w:t>
+      </w:r>
+      <w:proofErr w:type="spellStart"/>
+      <w:r>
+        <w:t>planereflec</w:t>
+      </w:r>
+      <w:proofErr w:type="spellEnd"/>
+      <w:r>
+        <w:t xml:space="preserve"> are smaller than planereflec2 when the transmitter height is higher enough.</w:t>
       </w:r>
     </w:p>
     <w:p>
@@ -3555,9 +3762,11 @@
       <w:pPr>
         <w:pStyle w:val="Heading3"/>
       </w:pPr>
+      <w:proofErr w:type="spellStart"/>
       <w:r>
         <w:t>Knifeedge.m</w:t>
       </w:r>
+      <w:proofErr w:type="spellEnd"/>
     </w:p>
     <w:p>
       <w:r>
@@ -3728,7 +3937,17 @@
     </w:p>
     <w:p>
       <w:r>
-        <w:t>The loss will decrease when the distance between Tx and obstacle increases.</w:t>
+        <w:t xml:space="preserve">The loss will decrease when the distance between </w:t>
+      </w:r>
+      <w:proofErr w:type="spellStart"/>
+      <w:proofErr w:type="gramStart"/>
+      <w:r>
+        <w:t>Tx</w:t>
+      </w:r>
+      <w:proofErr w:type="spellEnd"/>
+      <w:proofErr w:type="gramEnd"/>
+      <w:r>
+        <w:t xml:space="preserve"> and obstacle increases.</w:t>
       </w:r>
     </w:p>
     <w:p>
@@ -3793,9 +4012,11 @@
       <w:pPr>
         <w:pStyle w:val="Heading3"/>
       </w:pPr>
+      <w:proofErr w:type="spellStart"/>
       <w:r>
         <w:t>epsteinP.m</w:t>
       </w:r>
+      <w:proofErr w:type="spellEnd"/>
     </w:p>
     <w:p>
       <w:r>
@@ -3856,17 +4077,37 @@
     </w:p>
     <w:p>
       <w:r>
-        <w:t>For different heights and spacing of obstacles, the situation of loss is similar to that in he knifeedge.m exercise.</w:t>
+        <w:t xml:space="preserve">For different heights and spacing of obstacles, the situation of loss is similar to that in </w:t>
+      </w:r>
+      <w:proofErr w:type="spellStart"/>
+      <w:proofErr w:type="gramStart"/>
+      <w:r>
+        <w:t>he</w:t>
+      </w:r>
+      <w:proofErr w:type="spellEnd"/>
+      <w:proofErr w:type="gramEnd"/>
+      <w:r>
+        <w:t xml:space="preserve"> </w:t>
+      </w:r>
+      <w:proofErr w:type="spellStart"/>
+      <w:r>
+        <w:t>knifeedge.m</w:t>
+      </w:r>
+      <w:proofErr w:type="spellEnd"/>
+      <w:r>
+        <w:t xml:space="preserve"> exercise.</w:t>
       </w:r>
     </w:p>
     <w:p>
       <w:pPr>
         <w:pStyle w:val="Heading3"/>
       </w:pPr>
+      <w:proofErr w:type="spellStart"/>
       <w:r>
         <w:lastRenderedPageBreak/>
         <w:t>Vegetation.m</w:t>
       </w:r>
+      <w:proofErr w:type="spellEnd"/>
     </w:p>
     <w:p>
       <w:pPr>
@@ -4073,9 +4314,11 @@
       <w:pPr>
         <w:pStyle w:val="Heading3"/>
       </w:pPr>
+      <w:proofErr w:type="spellStart"/>
       <w:r>
         <w:t>Hata.m</w:t>
       </w:r>
+      <w:proofErr w:type="spellEnd"/>
     </w:p>
     <w:p>
       <w:r>
@@ -4195,7 +4438,15 @@
     </w:p>
     <w:p>
       <w:r>
-        <w:t>In hata model, the loss will increase when frequency increases.</w:t>
+        <w:t xml:space="preserve">In </w:t>
+      </w:r>
+      <w:proofErr w:type="spellStart"/>
+      <w:r>
+        <w:t>hata</w:t>
+      </w:r>
+      <w:proofErr w:type="spellEnd"/>
+      <w:r>
+        <w:t xml:space="preserve"> model, the loss will increase when frequency increases.</w:t>
       </w:r>
     </w:p>
     <w:p>
@@ -4539,7 +4790,15 @@
         <w:t xml:space="preserve">We can see </w:t>
       </w:r>
       <w:r>
-        <w:t>the shape is similar but the value of loss is bigger in cost231hata model than that in hata model.</w:t>
+        <w:t xml:space="preserve">the shape is similar but the value of loss is bigger in cost231hata model than that in </w:t>
+      </w:r>
+      <w:proofErr w:type="spellStart"/>
+      <w:r>
+        <w:t>hata</w:t>
+      </w:r>
+      <w:proofErr w:type="spellEnd"/>
+      <w:r>
+        <w:t xml:space="preserve"> model.</w:t>
       </w:r>
     </w:p>
     <w:p>
@@ -4783,29 +5042,52 @@
     </w:p>
     <w:p>
       <w:r>
-        <w:t>When LOSpath=1,</w:t>
+        <w:t xml:space="preserve">When </w:t>
+      </w:r>
+      <w:proofErr w:type="spellStart"/>
+      <w:r>
+        <w:t>LOSpath</w:t>
+      </w:r>
+      <w:proofErr w:type="spellEnd"/>
+      <w:r>
+        <w:t>=1,</w:t>
       </w:r>
       <w:r>
         <w:t xml:space="preserve"> </w:t>
       </w:r>
-      <w:r>
-        <w:t xml:space="preserve">The loss will increase when the </w:t>
+      <w:proofErr w:type="gramStart"/>
+      <w:r>
+        <w:t>The</w:t>
+      </w:r>
+      <w:proofErr w:type="gramEnd"/>
+      <w:r>
+        <w:t xml:space="preserve"> loss will increase when the </w:t>
       </w:r>
       <w:r>
         <w:t>distance between transmitter and receiver</w:t>
       </w:r>
       <w:r>
-        <w:t xml:space="preserve"> increases, but it is lower than that LOSpath=0.</w:t>
+        <w:t xml:space="preserve"> increases, but it is lower than that </w:t>
+      </w:r>
+      <w:proofErr w:type="spellStart"/>
+      <w:r>
+        <w:t>LOSpath</w:t>
+      </w:r>
+      <w:proofErr w:type="spellEnd"/>
+      <w:r>
+        <w:t>=0.</w:t>
       </w:r>
     </w:p>
     <w:p>
       <w:pPr>
         <w:pStyle w:val="Heading3"/>
       </w:pPr>
+      <w:proofErr w:type="spellStart"/>
       <w:r>
         <w:lastRenderedPageBreak/>
         <w:t>Coverage.m</w:t>
       </w:r>
+      <w:proofErr w:type="spellEnd"/>
     </w:p>
     <w:p>
       <w:r>
@@ -4880,9 +5162,11 @@
       <w:pPr>
         <w:pStyle w:val="Heading3"/>
       </w:pPr>
+      <w:proofErr w:type="spellStart"/>
       <w:r>
         <w:t>Blocking.m</w:t>
       </w:r>
+      <w:proofErr w:type="spellEnd"/>
     </w:p>
     <w:p>
       <w:r>
@@ -4950,8 +5234,13 @@
       </w:pPr>
       <w:r>
         <w:lastRenderedPageBreak/>
-        <w:t>Getting started – a first worked example using winprop</w:t>
-      </w:r>
+        <w:t xml:space="preserve">Getting started – a first worked example using </w:t>
+      </w:r>
+      <w:proofErr w:type="spellStart"/>
+      <w:r>
+        <w:t>winprop</w:t>
+      </w:r>
+      <w:proofErr w:type="spellEnd"/>
     </w:p>
     <w:p>
       <w:r>
@@ -5071,7 +5360,15 @@
         <w:jc w:val="center"/>
       </w:pPr>
       <w:r>
-        <w:t>This is Okumura-Hata model (dense urban areas)</w:t>
+        <w:t>This is Okumura-</w:t>
+      </w:r>
+      <w:proofErr w:type="spellStart"/>
+      <w:r>
+        <w:t>Hata</w:t>
+      </w:r>
+      <w:proofErr w:type="spellEnd"/>
+      <w:r>
+        <w:t xml:space="preserve"> model (dense urban areas)</w:t>
       </w:r>
     </w:p>
     <w:p/>
@@ -5135,7 +5432,15 @@
         <w:jc w:val="center"/>
       </w:pPr>
       <w:r>
-        <w:t>This is Okumura-Hata model (open area)</w:t>
+        <w:t>This is Okumura-</w:t>
+      </w:r>
+      <w:proofErr w:type="spellStart"/>
+      <w:r>
+        <w:t>Hata</w:t>
+      </w:r>
+      <w:proofErr w:type="spellEnd"/>
+      <w:r>
+        <w:t xml:space="preserve"> model (open area)</w:t>
       </w:r>
     </w:p>
     <w:p>
@@ -5160,6 +5465,9 @@
     <w:p/>
     <w:p>
       <w:r>
+        <w:rPr>
+          <w:noProof/>
+        </w:rPr>
         <w:lastRenderedPageBreak/>
         <w:drawing>
           <wp:inline distT="0" distB="0" distL="0" distR="0">
@@ -5273,11 +5581,24 @@
       <w:r>
         <w:t xml:space="preserve">This model is empirical two ray </w:t>
       </w:r>
-      <w:r>
-        <w:t xml:space="preserve">model, </w:t>
-      </w:r>
-      <w:r>
-        <w:t>we can see that the power loss condition is better than the Okumura-Hata model.</w:t>
+      <w:proofErr w:type="gramStart"/>
+      <w:r>
+        <w:t>model,</w:t>
+      </w:r>
+      <w:proofErr w:type="gramEnd"/>
+      <w:r>
+        <w:t xml:space="preserve"> </w:t>
+      </w:r>
+      <w:r>
+        <w:t>we can see that the power loss condition is better than the Okumura-</w:t>
+      </w:r>
+      <w:proofErr w:type="spellStart"/>
+      <w:r>
+        <w:t>Hata</w:t>
+      </w:r>
+      <w:proofErr w:type="spellEnd"/>
+      <w:r>
+        <w:t xml:space="preserve"> model.</w:t>
       </w:r>
     </w:p>
     <w:p>
@@ -5558,8 +5879,1713 @@
     </w:p>
     <w:p/>
     <w:p/>
-    <w:p/>
-    <w:p/>
+    <w:p>
+      <w:r>
+        <w:rPr>
+          <w:noProof/>
+        </w:rPr>
+        <w:lastRenderedPageBreak/>
+        <w:drawing>
+          <wp:inline distT="0" distB="0" distL="0" distR="0">
+            <wp:extent cx="5476875" cy="3676650"/>
+            <wp:effectExtent l="19050" t="0" r="9525" b="0"/>
+            <wp:docPr id="64" name="Picture 1" descr="C:\Documents and Settings\Tony\Desktop\WP3\Ant  1 10w 1.5m.JPG"/>
+            <wp:cNvGraphicFramePr>
+              <a:graphicFrameLocks xmlns:a="http://schemas.openxmlformats.org/drawingml/2006/main" noChangeAspect="1"/>
+            </wp:cNvGraphicFramePr>
+            <a:graphic xmlns:a="http://schemas.openxmlformats.org/drawingml/2006/main">
+              <a:graphicData uri="http://schemas.openxmlformats.org/drawingml/2006/picture">
+                <pic:pic xmlns:pic="http://schemas.openxmlformats.org/drawingml/2006/picture">
+                  <pic:nvPicPr>
+                    <pic:cNvPr id="0" name="Picture 1" descr="C:\Documents and Settings\Tony\Desktop\WP3\Ant  1 10w 1.5m.JPG"/>
+                    <pic:cNvPicPr>
+                      <a:picLocks noChangeAspect="1" noChangeArrowheads="1"/>
+                    </pic:cNvPicPr>
+                  </pic:nvPicPr>
+                  <pic:blipFill>
+                    <a:blip r:embed="rId70"/>
+                    <a:srcRect/>
+                    <a:stretch>
+                      <a:fillRect/>
+                    </a:stretch>
+                  </pic:blipFill>
+                  <pic:spPr bwMode="auto">
+                    <a:xfrm>
+                      <a:off x="0" y="0"/>
+                      <a:ext cx="5476875" cy="3676650"/>
+                    </a:xfrm>
+                    <a:prstGeom prst="rect">
+                      <a:avLst/>
+                    </a:prstGeom>
+                    <a:noFill/>
+                    <a:ln w="9525">
+                      <a:noFill/>
+                      <a:miter lim="800000"/>
+                      <a:headEnd/>
+                      <a:tailEnd/>
+                    </a:ln>
+                  </pic:spPr>
+                </pic:pic>
+              </a:graphicData>
+            </a:graphic>
+          </wp:inline>
+        </w:drawing>
+      </w:r>
+    </w:p>
+    <w:p>
+      <w:pPr>
+        <w:jc w:val="center"/>
+      </w:pPr>
+      <w:r>
+        <w:t xml:space="preserve">Base station height=1.5m </w:t>
+      </w:r>
+      <w:r>
+        <w:t>power=</w:t>
+      </w:r>
+      <w:r>
+        <w:t>10w</w:t>
+      </w:r>
+    </w:p>
+    <w:p>
+      <w:pPr>
+        <w:jc w:val="center"/>
+      </w:pPr>
+      <w:r>
+        <w:rPr>
+          <w:noProof/>
+        </w:rPr>
+        <w:drawing>
+          <wp:inline distT="0" distB="0" distL="0" distR="0">
+            <wp:extent cx="5476875" cy="3676650"/>
+            <wp:effectExtent l="19050" t="0" r="9525" b="0"/>
+            <wp:docPr id="69" name="Picture 2" descr="C:\Documents and Settings\Tony\Desktop\WP3\Ant  1 10w 15m.JPG"/>
+            <wp:cNvGraphicFramePr>
+              <a:graphicFrameLocks xmlns:a="http://schemas.openxmlformats.org/drawingml/2006/main" noChangeAspect="1"/>
+            </wp:cNvGraphicFramePr>
+            <a:graphic xmlns:a="http://schemas.openxmlformats.org/drawingml/2006/main">
+              <a:graphicData uri="http://schemas.openxmlformats.org/drawingml/2006/picture">
+                <pic:pic xmlns:pic="http://schemas.openxmlformats.org/drawingml/2006/picture">
+                  <pic:nvPicPr>
+                    <pic:cNvPr id="0" name="Picture 2" descr="C:\Documents and Settings\Tony\Desktop\WP3\Ant  1 10w 15m.JPG"/>
+                    <pic:cNvPicPr>
+                      <a:picLocks noChangeAspect="1" noChangeArrowheads="1"/>
+                    </pic:cNvPicPr>
+                  </pic:nvPicPr>
+                  <pic:blipFill>
+                    <a:blip r:embed="rId71"/>
+                    <a:srcRect/>
+                    <a:stretch>
+                      <a:fillRect/>
+                    </a:stretch>
+                  </pic:blipFill>
+                  <pic:spPr bwMode="auto">
+                    <a:xfrm>
+                      <a:off x="0" y="0"/>
+                      <a:ext cx="5476875" cy="3676650"/>
+                    </a:xfrm>
+                    <a:prstGeom prst="rect">
+                      <a:avLst/>
+                    </a:prstGeom>
+                    <a:noFill/>
+                    <a:ln w="9525">
+                      <a:noFill/>
+                      <a:miter lim="800000"/>
+                      <a:headEnd/>
+                      <a:tailEnd/>
+                    </a:ln>
+                  </pic:spPr>
+                </pic:pic>
+              </a:graphicData>
+            </a:graphic>
+          </wp:inline>
+        </w:drawing>
+      </w:r>
+    </w:p>
+    <w:p>
+      <w:pPr>
+        <w:jc w:val="center"/>
+      </w:pPr>
+      <w:r>
+        <w:t>Base</w:t>
+      </w:r>
+      <w:r>
+        <w:t xml:space="preserve"> station height=</w:t>
+      </w:r>
+      <w:r>
+        <w:t xml:space="preserve">15m </w:t>
+      </w:r>
+      <w:r>
+        <w:t>power=</w:t>
+      </w:r>
+      <w:r>
+        <w:t>10w</w:t>
+      </w:r>
+    </w:p>
+    <w:p>
+      <w:r>
+        <w:lastRenderedPageBreak/>
+        <w:t>We can see that the signal quality gets better when the base station height increases.</w:t>
+      </w:r>
+    </w:p>
+    <w:p>
+      <w:r>
+        <w:rPr>
+          <w:noProof/>
+        </w:rPr>
+        <w:drawing>
+          <wp:inline distT="0" distB="0" distL="0" distR="0">
+            <wp:extent cx="5476875" cy="3676650"/>
+            <wp:effectExtent l="19050" t="0" r="9525" b="0"/>
+            <wp:docPr id="73" name="Picture 5" descr="C:\Documents and Settings\Tony\Desktop\WP3\Ant  1 100w 15m.JPG"/>
+            <wp:cNvGraphicFramePr>
+              <a:graphicFrameLocks xmlns:a="http://schemas.openxmlformats.org/drawingml/2006/main" noChangeAspect="1"/>
+            </wp:cNvGraphicFramePr>
+            <a:graphic xmlns:a="http://schemas.openxmlformats.org/drawingml/2006/main">
+              <a:graphicData uri="http://schemas.openxmlformats.org/drawingml/2006/picture">
+                <pic:pic xmlns:pic="http://schemas.openxmlformats.org/drawingml/2006/picture">
+                  <pic:nvPicPr>
+                    <pic:cNvPr id="0" name="Picture 5" descr="C:\Documents and Settings\Tony\Desktop\WP3\Ant  1 100w 15m.JPG"/>
+                    <pic:cNvPicPr>
+                      <a:picLocks noChangeAspect="1" noChangeArrowheads="1"/>
+                    </pic:cNvPicPr>
+                  </pic:nvPicPr>
+                  <pic:blipFill>
+                    <a:blip r:embed="rId72"/>
+                    <a:srcRect/>
+                    <a:stretch>
+                      <a:fillRect/>
+                    </a:stretch>
+                  </pic:blipFill>
+                  <pic:spPr bwMode="auto">
+                    <a:xfrm>
+                      <a:off x="0" y="0"/>
+                      <a:ext cx="5476875" cy="3676650"/>
+                    </a:xfrm>
+                    <a:prstGeom prst="rect">
+                      <a:avLst/>
+                    </a:prstGeom>
+                    <a:noFill/>
+                    <a:ln w="9525">
+                      <a:noFill/>
+                      <a:miter lim="800000"/>
+                      <a:headEnd/>
+                      <a:tailEnd/>
+                    </a:ln>
+                  </pic:spPr>
+                </pic:pic>
+              </a:graphicData>
+            </a:graphic>
+          </wp:inline>
+        </w:drawing>
+      </w:r>
+    </w:p>
+    <w:p>
+      <w:pPr>
+        <w:jc w:val="center"/>
+      </w:pPr>
+      <w:r>
+        <w:t>Base station height=15m power=100w</w:t>
+      </w:r>
+    </w:p>
+    <w:p>
+      <w:r>
+        <w:t>We can see that the signal quality gets better when power increases.</w:t>
+      </w:r>
+    </w:p>
+    <w:p>
+      <w:r>
+        <w:rPr>
+          <w:noProof/>
+        </w:rPr>
+        <w:lastRenderedPageBreak/>
+        <w:drawing>
+          <wp:inline distT="0" distB="0" distL="0" distR="0">
+            <wp:extent cx="5210175" cy="3497613"/>
+            <wp:effectExtent l="19050" t="0" r="9525" b="0"/>
+            <wp:docPr id="74" name="Picture 6" descr="C:\Documents and Settings\Tony\Desktop\WP3\Ant  1 100w 15m 24000 14000.JPG"/>
+            <wp:cNvGraphicFramePr>
+              <a:graphicFrameLocks xmlns:a="http://schemas.openxmlformats.org/drawingml/2006/main" noChangeAspect="1"/>
+            </wp:cNvGraphicFramePr>
+            <a:graphic xmlns:a="http://schemas.openxmlformats.org/drawingml/2006/main">
+              <a:graphicData uri="http://schemas.openxmlformats.org/drawingml/2006/picture">
+                <pic:pic xmlns:pic="http://schemas.openxmlformats.org/drawingml/2006/picture">
+                  <pic:nvPicPr>
+                    <pic:cNvPr id="0" name="Picture 6" descr="C:\Documents and Settings\Tony\Desktop\WP3\Ant  1 100w 15m 24000 14000.JPG"/>
+                    <pic:cNvPicPr>
+                      <a:picLocks noChangeAspect="1" noChangeArrowheads="1"/>
+                    </pic:cNvPicPr>
+                  </pic:nvPicPr>
+                  <pic:blipFill>
+                    <a:blip r:embed="rId73"/>
+                    <a:srcRect/>
+                    <a:stretch>
+                      <a:fillRect/>
+                    </a:stretch>
+                  </pic:blipFill>
+                  <pic:spPr bwMode="auto">
+                    <a:xfrm>
+                      <a:off x="0" y="0"/>
+                      <a:ext cx="5210175" cy="3497613"/>
+                    </a:xfrm>
+                    <a:prstGeom prst="rect">
+                      <a:avLst/>
+                    </a:prstGeom>
+                    <a:noFill/>
+                    <a:ln w="9525">
+                      <a:noFill/>
+                      <a:miter lim="800000"/>
+                      <a:headEnd/>
+                      <a:tailEnd/>
+                    </a:ln>
+                  </pic:spPr>
+                </pic:pic>
+              </a:graphicData>
+            </a:graphic>
+          </wp:inline>
+        </w:drawing>
+      </w:r>
+    </w:p>
+    <w:p>
+      <w:pPr>
+        <w:jc w:val="center"/>
+      </w:pPr>
+      <w:r>
+        <w:t>Base station height=15m power=100w</w:t>
+      </w:r>
+    </w:p>
+    <w:p>
+      <w:r>
+        <w:t>In this picture, I just change the location of the base station</w:t>
+      </w:r>
+      <w:r>
+        <w:t>. D</w:t>
+      </w:r>
+      <w:r>
+        <w:t>ue to the different type of landscape, the power distribution is different comparing with the previous one.</w:t>
+      </w:r>
+    </w:p>
+    <w:p>
+      <w:pPr>
+        <w:pStyle w:val="Heading2"/>
+      </w:pPr>
+      <w:r>
+        <w:lastRenderedPageBreak/>
+        <w:t>Example: A first Network Planning Project</w:t>
+      </w:r>
+    </w:p>
+    <w:p>
+      <w:r>
+        <w:rPr>
+          <w:noProof/>
+        </w:rPr>
+        <w:drawing>
+          <wp:inline distT="0" distB="0" distL="0" distR="0">
+            <wp:extent cx="5486400" cy="3676650"/>
+            <wp:effectExtent l="19050" t="0" r="0" b="0"/>
+            <wp:docPr id="75" name="Picture 7" descr="C:\Documents and Settings\Tony\Desktop\RuralNet\netplan1\Best Server.bmp"/>
+            <wp:cNvGraphicFramePr>
+              <a:graphicFrameLocks xmlns:a="http://schemas.openxmlformats.org/drawingml/2006/main" noChangeAspect="1"/>
+            </wp:cNvGraphicFramePr>
+            <a:graphic xmlns:a="http://schemas.openxmlformats.org/drawingml/2006/main">
+              <a:graphicData uri="http://schemas.openxmlformats.org/drawingml/2006/picture">
+                <pic:pic xmlns:pic="http://schemas.openxmlformats.org/drawingml/2006/picture">
+                  <pic:nvPicPr>
+                    <pic:cNvPr id="0" name="Picture 7" descr="C:\Documents and Settings\Tony\Desktop\RuralNet\netplan1\Best Server.bmp"/>
+                    <pic:cNvPicPr>
+                      <a:picLocks noChangeAspect="1" noChangeArrowheads="1"/>
+                    </pic:cNvPicPr>
+                  </pic:nvPicPr>
+                  <pic:blipFill>
+                    <a:blip r:embed="rId74"/>
+                    <a:srcRect/>
+                    <a:stretch>
+                      <a:fillRect/>
+                    </a:stretch>
+                  </pic:blipFill>
+                  <pic:spPr bwMode="auto">
+                    <a:xfrm>
+                      <a:off x="0" y="0"/>
+                      <a:ext cx="5486400" cy="3676650"/>
+                    </a:xfrm>
+                    <a:prstGeom prst="rect">
+                      <a:avLst/>
+                    </a:prstGeom>
+                    <a:noFill/>
+                    <a:ln w="9525">
+                      <a:noFill/>
+                      <a:miter lim="800000"/>
+                      <a:headEnd/>
+                      <a:tailEnd/>
+                    </a:ln>
+                  </pic:spPr>
+                </pic:pic>
+              </a:graphicData>
+            </a:graphic>
+          </wp:inline>
+        </w:drawing>
+      </w:r>
+    </w:p>
+    <w:p>
+      <w:pPr>
+        <w:jc w:val="center"/>
+      </w:pPr>
+      <w:r>
+        <w:t>Best Server</w:t>
+      </w:r>
+    </w:p>
+    <w:p>
+      <w:r>
+        <w:t>Because the three antennas use same channel, the best server should only be the channel 0.</w:t>
+      </w:r>
+    </w:p>
+    <w:p>
+      <w:r>
+        <w:rPr>
+          <w:noProof/>
+        </w:rPr>
+        <w:lastRenderedPageBreak/>
+        <w:drawing>
+          <wp:inline distT="0" distB="0" distL="0" distR="0">
+            <wp:extent cx="5476875" cy="3676650"/>
+            <wp:effectExtent l="19050" t="0" r="9525" b="0"/>
+            <wp:docPr id="77" name="Picture 9" descr="C:\Documents and Settings\Tony\Desktop\RuralNet\netplan1\Cell Area.JPG"/>
+            <wp:cNvGraphicFramePr>
+              <a:graphicFrameLocks xmlns:a="http://schemas.openxmlformats.org/drawingml/2006/main" noChangeAspect="1"/>
+            </wp:cNvGraphicFramePr>
+            <a:graphic xmlns:a="http://schemas.openxmlformats.org/drawingml/2006/main">
+              <a:graphicData uri="http://schemas.openxmlformats.org/drawingml/2006/picture">
+                <pic:pic xmlns:pic="http://schemas.openxmlformats.org/drawingml/2006/picture">
+                  <pic:nvPicPr>
+                    <pic:cNvPr id="0" name="Picture 9" descr="C:\Documents and Settings\Tony\Desktop\RuralNet\netplan1\Cell Area.JPG"/>
+                    <pic:cNvPicPr>
+                      <a:picLocks noChangeAspect="1" noChangeArrowheads="1"/>
+                    </pic:cNvPicPr>
+                  </pic:nvPicPr>
+                  <pic:blipFill>
+                    <a:blip r:embed="rId75"/>
+                    <a:srcRect/>
+                    <a:stretch>
+                      <a:fillRect/>
+                    </a:stretch>
+                  </pic:blipFill>
+                  <pic:spPr bwMode="auto">
+                    <a:xfrm>
+                      <a:off x="0" y="0"/>
+                      <a:ext cx="5476875" cy="3676650"/>
+                    </a:xfrm>
+                    <a:prstGeom prst="rect">
+                      <a:avLst/>
+                    </a:prstGeom>
+                    <a:noFill/>
+                    <a:ln w="9525">
+                      <a:noFill/>
+                      <a:miter lim="800000"/>
+                      <a:headEnd/>
+                      <a:tailEnd/>
+                    </a:ln>
+                  </pic:spPr>
+                </pic:pic>
+              </a:graphicData>
+            </a:graphic>
+          </wp:inline>
+        </w:drawing>
+      </w:r>
+    </w:p>
+    <w:p>
+      <w:pPr>
+        <w:jc w:val="center"/>
+      </w:pPr>
+      <w:r>
+        <w:t>Cell Area</w:t>
+      </w:r>
+    </w:p>
+    <w:p>
+      <w:pPr>
+        <w:jc w:val="center"/>
+      </w:pPr>
+      <w:r>
+        <w:rPr>
+          <w:noProof/>
+        </w:rPr>
+        <w:drawing>
+          <wp:inline distT="0" distB="0" distL="0" distR="0">
+            <wp:extent cx="5476875" cy="3676650"/>
+            <wp:effectExtent l="19050" t="0" r="9525" b="0"/>
+            <wp:docPr id="78" name="Picture 10" descr="C:\Documents and Settings\Tony\Desktop\RuralNet\netplan1\CoChannel Interference.JPG"/>
+            <wp:cNvGraphicFramePr>
+              <a:graphicFrameLocks xmlns:a="http://schemas.openxmlformats.org/drawingml/2006/main" noChangeAspect="1"/>
+            </wp:cNvGraphicFramePr>
+            <a:graphic xmlns:a="http://schemas.openxmlformats.org/drawingml/2006/main">
+              <a:graphicData uri="http://schemas.openxmlformats.org/drawingml/2006/picture">
+                <pic:pic xmlns:pic="http://schemas.openxmlformats.org/drawingml/2006/picture">
+                  <pic:nvPicPr>
+                    <pic:cNvPr id="0" name="Picture 10" descr="C:\Documents and Settings\Tony\Desktop\RuralNet\netplan1\CoChannel Interference.JPG"/>
+                    <pic:cNvPicPr>
+                      <a:picLocks noChangeAspect="1" noChangeArrowheads="1"/>
+                    </pic:cNvPicPr>
+                  </pic:nvPicPr>
+                  <pic:blipFill>
+                    <a:blip r:embed="rId76"/>
+                    <a:srcRect/>
+                    <a:stretch>
+                      <a:fillRect/>
+                    </a:stretch>
+                  </pic:blipFill>
+                  <pic:spPr bwMode="auto">
+                    <a:xfrm>
+                      <a:off x="0" y="0"/>
+                      <a:ext cx="5476875" cy="3676650"/>
+                    </a:xfrm>
+                    <a:prstGeom prst="rect">
+                      <a:avLst/>
+                    </a:prstGeom>
+                    <a:noFill/>
+                    <a:ln w="9525">
+                      <a:noFill/>
+                      <a:miter lim="800000"/>
+                      <a:headEnd/>
+                      <a:tailEnd/>
+                    </a:ln>
+                  </pic:spPr>
+                </pic:pic>
+              </a:graphicData>
+            </a:graphic>
+          </wp:inline>
+        </w:drawing>
+      </w:r>
+    </w:p>
+    <w:p>
+      <w:pPr>
+        <w:jc w:val="center"/>
+      </w:pPr>
+      <w:proofErr w:type="spellStart"/>
+      <w:r>
+        <w:t>CoChannel</w:t>
+      </w:r>
+      <w:proofErr w:type="spellEnd"/>
+      <w:r>
+        <w:t xml:space="preserve"> Interference</w:t>
+      </w:r>
+    </w:p>
+    <w:p>
+      <w:r>
+        <w:lastRenderedPageBreak/>
+        <w:t xml:space="preserve">Because three antennas use same channel, the </w:t>
+      </w:r>
+      <w:proofErr w:type="spellStart"/>
+      <w:r>
+        <w:t>cochannel</w:t>
+      </w:r>
+      <w:proofErr w:type="spellEnd"/>
+      <w:r>
+        <w:t xml:space="preserve"> i</w:t>
+      </w:r>
+      <w:r>
+        <w:t>nterference</w:t>
+      </w:r>
+      <w:r>
+        <w:t xml:space="preserve"> are very poor.</w:t>
+      </w:r>
+    </w:p>
+    <w:p>
+      <w:r>
+        <w:rPr>
+          <w:noProof/>
+        </w:rPr>
+        <w:drawing>
+          <wp:inline distT="0" distB="0" distL="0" distR="0">
+            <wp:extent cx="5476875" cy="3676650"/>
+            <wp:effectExtent l="19050" t="0" r="9525" b="0"/>
+            <wp:docPr id="79" name="Picture 11" descr="C:\Documents and Settings\Tony\Desktop\RuralNet\netplan1\Maximum Power.JPG"/>
+            <wp:cNvGraphicFramePr>
+              <a:graphicFrameLocks xmlns:a="http://schemas.openxmlformats.org/drawingml/2006/main" noChangeAspect="1"/>
+            </wp:cNvGraphicFramePr>
+            <a:graphic xmlns:a="http://schemas.openxmlformats.org/drawingml/2006/main">
+              <a:graphicData uri="http://schemas.openxmlformats.org/drawingml/2006/picture">
+                <pic:pic xmlns:pic="http://schemas.openxmlformats.org/drawingml/2006/picture">
+                  <pic:nvPicPr>
+                    <pic:cNvPr id="0" name="Picture 11" descr="C:\Documents and Settings\Tony\Desktop\RuralNet\netplan1\Maximum Power.JPG"/>
+                    <pic:cNvPicPr>
+                      <a:picLocks noChangeAspect="1" noChangeArrowheads="1"/>
+                    </pic:cNvPicPr>
+                  </pic:nvPicPr>
+                  <pic:blipFill>
+                    <a:blip r:embed="rId77"/>
+                    <a:srcRect/>
+                    <a:stretch>
+                      <a:fillRect/>
+                    </a:stretch>
+                  </pic:blipFill>
+                  <pic:spPr bwMode="auto">
+                    <a:xfrm>
+                      <a:off x="0" y="0"/>
+                      <a:ext cx="5476875" cy="3676650"/>
+                    </a:xfrm>
+                    <a:prstGeom prst="rect">
+                      <a:avLst/>
+                    </a:prstGeom>
+                    <a:noFill/>
+                    <a:ln w="9525">
+                      <a:noFill/>
+                      <a:miter lim="800000"/>
+                      <a:headEnd/>
+                      <a:tailEnd/>
+                    </a:ln>
+                  </pic:spPr>
+                </pic:pic>
+              </a:graphicData>
+            </a:graphic>
+          </wp:inline>
+        </w:drawing>
+      </w:r>
+    </w:p>
+    <w:p>
+      <w:pPr>
+        <w:jc w:val="center"/>
+      </w:pPr>
+      <w:r>
+        <w:t>Maximum Power</w:t>
+      </w:r>
+    </w:p>
+    <w:p>
+      <w:r>
+        <w:t>This graph shows the maximum power of each pixel.</w:t>
+      </w:r>
+      <w:r>
+        <w:t xml:space="preserve"> The power is higher when it is closer to the base station.</w:t>
+      </w:r>
+    </w:p>
+    <w:p>
+      <w:r>
+        <w:rPr>
+          <w:noProof/>
+        </w:rPr>
+        <w:lastRenderedPageBreak/>
+        <w:drawing>
+          <wp:inline distT="0" distB="0" distL="0" distR="0">
+            <wp:extent cx="5476875" cy="3676650"/>
+            <wp:effectExtent l="19050" t="0" r="9525" b="0"/>
+            <wp:docPr id="80" name="Picture 12" descr="C:\Documents and Settings\Tony\Desktop\RuralNet\netplan1\Nr Received Channels.JPG"/>
+            <wp:cNvGraphicFramePr>
+              <a:graphicFrameLocks xmlns:a="http://schemas.openxmlformats.org/drawingml/2006/main" noChangeAspect="1"/>
+            </wp:cNvGraphicFramePr>
+            <a:graphic xmlns:a="http://schemas.openxmlformats.org/drawingml/2006/main">
+              <a:graphicData uri="http://schemas.openxmlformats.org/drawingml/2006/picture">
+                <pic:pic xmlns:pic="http://schemas.openxmlformats.org/drawingml/2006/picture">
+                  <pic:nvPicPr>
+                    <pic:cNvPr id="0" name="Picture 12" descr="C:\Documents and Settings\Tony\Desktop\RuralNet\netplan1\Nr Received Channels.JPG"/>
+                    <pic:cNvPicPr>
+                      <a:picLocks noChangeAspect="1" noChangeArrowheads="1"/>
+                    </pic:cNvPicPr>
+                  </pic:nvPicPr>
+                  <pic:blipFill>
+                    <a:blip r:embed="rId78"/>
+                    <a:srcRect/>
+                    <a:stretch>
+                      <a:fillRect/>
+                    </a:stretch>
+                  </pic:blipFill>
+                  <pic:spPr bwMode="auto">
+                    <a:xfrm>
+                      <a:off x="0" y="0"/>
+                      <a:ext cx="5476875" cy="3676650"/>
+                    </a:xfrm>
+                    <a:prstGeom prst="rect">
+                      <a:avLst/>
+                    </a:prstGeom>
+                    <a:noFill/>
+                    <a:ln w="9525">
+                      <a:noFill/>
+                      <a:miter lim="800000"/>
+                      <a:headEnd/>
+                      <a:tailEnd/>
+                    </a:ln>
+                  </pic:spPr>
+                </pic:pic>
+              </a:graphicData>
+            </a:graphic>
+          </wp:inline>
+        </w:drawing>
+      </w:r>
+    </w:p>
+    <w:p>
+      <w:pPr>
+        <w:jc w:val="center"/>
+      </w:pPr>
+      <w:r>
+        <w:t>Nr Received Channels</w:t>
+      </w:r>
+    </w:p>
+    <w:p>
+      <w:pPr>
+        <w:pStyle w:val="Heading2"/>
+      </w:pPr>
+      <w:r>
+        <w:t>Exercise WP4: Optimizing the network</w:t>
+      </w:r>
+    </w:p>
+    <w:p>
+      <w:r>
+        <w:t>In this exercise, I change the location of the antennas, number of channel and the height of antenna.</w:t>
+      </w:r>
+    </w:p>
+    <w:p>
+      <w:r>
+        <w:rPr>
+          <w:noProof/>
+        </w:rPr>
+        <w:lastRenderedPageBreak/>
+        <w:drawing>
+          <wp:inline distT="0" distB="0" distL="0" distR="0">
+            <wp:extent cx="5486400" cy="3676650"/>
+            <wp:effectExtent l="19050" t="0" r="0" b="0"/>
+            <wp:docPr id="81" name="Picture 13" descr="C:\Documents and Settings\Tony\Desktop\RuralNet1\netplan3\Best Server.bmp"/>
+            <wp:cNvGraphicFramePr>
+              <a:graphicFrameLocks xmlns:a="http://schemas.openxmlformats.org/drawingml/2006/main" noChangeAspect="1"/>
+            </wp:cNvGraphicFramePr>
+            <a:graphic xmlns:a="http://schemas.openxmlformats.org/drawingml/2006/main">
+              <a:graphicData uri="http://schemas.openxmlformats.org/drawingml/2006/picture">
+                <pic:pic xmlns:pic="http://schemas.openxmlformats.org/drawingml/2006/picture">
+                  <pic:nvPicPr>
+                    <pic:cNvPr id="0" name="Picture 13" descr="C:\Documents and Settings\Tony\Desktop\RuralNet1\netplan3\Best Server.bmp"/>
+                    <pic:cNvPicPr>
+                      <a:picLocks noChangeAspect="1" noChangeArrowheads="1"/>
+                    </pic:cNvPicPr>
+                  </pic:nvPicPr>
+                  <pic:blipFill>
+                    <a:blip r:embed="rId79"/>
+                    <a:srcRect/>
+                    <a:stretch>
+                      <a:fillRect/>
+                    </a:stretch>
+                  </pic:blipFill>
+                  <pic:spPr bwMode="auto">
+                    <a:xfrm>
+                      <a:off x="0" y="0"/>
+                      <a:ext cx="5486400" cy="3676650"/>
+                    </a:xfrm>
+                    <a:prstGeom prst="rect">
+                      <a:avLst/>
+                    </a:prstGeom>
+                    <a:noFill/>
+                    <a:ln w="9525">
+                      <a:noFill/>
+                      <a:miter lim="800000"/>
+                      <a:headEnd/>
+                      <a:tailEnd/>
+                    </a:ln>
+                  </pic:spPr>
+                </pic:pic>
+              </a:graphicData>
+            </a:graphic>
+          </wp:inline>
+        </w:drawing>
+      </w:r>
+    </w:p>
+    <w:p>
+      <w:pPr>
+        <w:jc w:val="center"/>
+      </w:pPr>
+      <w:r>
+        <w:t>Best Server</w:t>
+      </w:r>
+    </w:p>
+    <w:p>
+      <w:r>
+        <w:t xml:space="preserve">The picture shows the best frequency for every pixel. And it is more likely the channel best for the pixel is same as the channel used by antenna. </w:t>
+      </w:r>
+    </w:p>
+    <w:p>
+      <w:r>
+        <w:rPr>
+          <w:noProof/>
+        </w:rPr>
+        <w:lastRenderedPageBreak/>
+        <w:drawing>
+          <wp:inline distT="0" distB="0" distL="0" distR="0">
+            <wp:extent cx="5486400" cy="3676650"/>
+            <wp:effectExtent l="19050" t="0" r="0" b="0"/>
+            <wp:docPr id="82" name="Picture 14" descr="C:\Documents and Settings\Tony\Desktop\RuralNet1\netplan3\Cell Area.bmp"/>
+            <wp:cNvGraphicFramePr>
+              <a:graphicFrameLocks xmlns:a="http://schemas.openxmlformats.org/drawingml/2006/main" noChangeAspect="1"/>
+            </wp:cNvGraphicFramePr>
+            <a:graphic xmlns:a="http://schemas.openxmlformats.org/drawingml/2006/main">
+              <a:graphicData uri="http://schemas.openxmlformats.org/drawingml/2006/picture">
+                <pic:pic xmlns:pic="http://schemas.openxmlformats.org/drawingml/2006/picture">
+                  <pic:nvPicPr>
+                    <pic:cNvPr id="0" name="Picture 14" descr="C:\Documents and Settings\Tony\Desktop\RuralNet1\netplan3\Cell Area.bmp"/>
+                    <pic:cNvPicPr>
+                      <a:picLocks noChangeAspect="1" noChangeArrowheads="1"/>
+                    </pic:cNvPicPr>
+                  </pic:nvPicPr>
+                  <pic:blipFill>
+                    <a:blip r:embed="rId80"/>
+                    <a:srcRect/>
+                    <a:stretch>
+                      <a:fillRect/>
+                    </a:stretch>
+                  </pic:blipFill>
+                  <pic:spPr bwMode="auto">
+                    <a:xfrm>
+                      <a:off x="0" y="0"/>
+                      <a:ext cx="5486400" cy="3676650"/>
+                    </a:xfrm>
+                    <a:prstGeom prst="rect">
+                      <a:avLst/>
+                    </a:prstGeom>
+                    <a:noFill/>
+                    <a:ln w="9525">
+                      <a:noFill/>
+                      <a:miter lim="800000"/>
+                      <a:headEnd/>
+                      <a:tailEnd/>
+                    </a:ln>
+                  </pic:spPr>
+                </pic:pic>
+              </a:graphicData>
+            </a:graphic>
+          </wp:inline>
+        </w:drawing>
+      </w:r>
+    </w:p>
+    <w:p>
+      <w:pPr>
+        <w:jc w:val="center"/>
+      </w:pPr>
+      <w:r>
+        <w:t>Cell Area</w:t>
+      </w:r>
+    </w:p>
+    <w:p>
+      <w:r>
+        <w:rPr>
+          <w:noProof/>
+        </w:rPr>
+        <w:drawing>
+          <wp:inline distT="0" distB="0" distL="0" distR="0">
+            <wp:extent cx="5486400" cy="3676650"/>
+            <wp:effectExtent l="19050" t="0" r="0" b="0"/>
+            <wp:docPr id="83" name="Picture 15" descr="C:\Documents and Settings\Tony\Desktop\RuralNet1\netplan3\CoChannel Interference.bmp"/>
+            <wp:cNvGraphicFramePr>
+              <a:graphicFrameLocks xmlns:a="http://schemas.openxmlformats.org/drawingml/2006/main" noChangeAspect="1"/>
+            </wp:cNvGraphicFramePr>
+            <a:graphic xmlns:a="http://schemas.openxmlformats.org/drawingml/2006/main">
+              <a:graphicData uri="http://schemas.openxmlformats.org/drawingml/2006/picture">
+                <pic:pic xmlns:pic="http://schemas.openxmlformats.org/drawingml/2006/picture">
+                  <pic:nvPicPr>
+                    <pic:cNvPr id="0" name="Picture 15" descr="C:\Documents and Settings\Tony\Desktop\RuralNet1\netplan3\CoChannel Interference.bmp"/>
+                    <pic:cNvPicPr>
+                      <a:picLocks noChangeAspect="1" noChangeArrowheads="1"/>
+                    </pic:cNvPicPr>
+                  </pic:nvPicPr>
+                  <pic:blipFill>
+                    <a:blip r:embed="rId81"/>
+                    <a:srcRect/>
+                    <a:stretch>
+                      <a:fillRect/>
+                    </a:stretch>
+                  </pic:blipFill>
+                  <pic:spPr bwMode="auto">
+                    <a:xfrm>
+                      <a:off x="0" y="0"/>
+                      <a:ext cx="5486400" cy="3676650"/>
+                    </a:xfrm>
+                    <a:prstGeom prst="rect">
+                      <a:avLst/>
+                    </a:prstGeom>
+                    <a:noFill/>
+                    <a:ln w="9525">
+                      <a:noFill/>
+                      <a:miter lim="800000"/>
+                      <a:headEnd/>
+                      <a:tailEnd/>
+                    </a:ln>
+                  </pic:spPr>
+                </pic:pic>
+              </a:graphicData>
+            </a:graphic>
+          </wp:inline>
+        </w:drawing>
+      </w:r>
+    </w:p>
+    <w:p>
+      <w:pPr>
+        <w:jc w:val="center"/>
+      </w:pPr>
+      <w:proofErr w:type="spellStart"/>
+      <w:r>
+        <w:t>CoChannel</w:t>
+      </w:r>
+      <w:proofErr w:type="spellEnd"/>
+      <w:r>
+        <w:t xml:space="preserve"> Interference</w:t>
+      </w:r>
+    </w:p>
+    <w:p>
+      <w:r>
+        <w:lastRenderedPageBreak/>
+        <w:t xml:space="preserve">Because we use different channels for the three antennas, there will be no </w:t>
+      </w:r>
+      <w:proofErr w:type="spellStart"/>
+      <w:r>
+        <w:t>cochannel</w:t>
+      </w:r>
+      <w:proofErr w:type="spellEnd"/>
+      <w:r>
+        <w:t xml:space="preserve"> interference.</w:t>
+      </w:r>
+    </w:p>
+    <w:p>
+      <w:r>
+        <w:rPr>
+          <w:noProof/>
+        </w:rPr>
+        <w:drawing>
+          <wp:inline distT="0" distB="0" distL="0" distR="0">
+            <wp:extent cx="5486400" cy="3676650"/>
+            <wp:effectExtent l="19050" t="0" r="0" b="0"/>
+            <wp:docPr id="84" name="Picture 16" descr="C:\Documents and Settings\Tony\Desktop\RuralNet1\netplan3\Maximum Power.bmp"/>
+            <wp:cNvGraphicFramePr>
+              <a:graphicFrameLocks xmlns:a="http://schemas.openxmlformats.org/drawingml/2006/main" noChangeAspect="1"/>
+            </wp:cNvGraphicFramePr>
+            <a:graphic xmlns:a="http://schemas.openxmlformats.org/drawingml/2006/main">
+              <a:graphicData uri="http://schemas.openxmlformats.org/drawingml/2006/picture">
+                <pic:pic xmlns:pic="http://schemas.openxmlformats.org/drawingml/2006/picture">
+                  <pic:nvPicPr>
+                    <pic:cNvPr id="0" name="Picture 16" descr="C:\Documents and Settings\Tony\Desktop\RuralNet1\netplan3\Maximum Power.bmp"/>
+                    <pic:cNvPicPr>
+                      <a:picLocks noChangeAspect="1" noChangeArrowheads="1"/>
+                    </pic:cNvPicPr>
+                  </pic:nvPicPr>
+                  <pic:blipFill>
+                    <a:blip r:embed="rId82"/>
+                    <a:srcRect/>
+                    <a:stretch>
+                      <a:fillRect/>
+                    </a:stretch>
+                  </pic:blipFill>
+                  <pic:spPr bwMode="auto">
+                    <a:xfrm>
+                      <a:off x="0" y="0"/>
+                      <a:ext cx="5486400" cy="3676650"/>
+                    </a:xfrm>
+                    <a:prstGeom prst="rect">
+                      <a:avLst/>
+                    </a:prstGeom>
+                    <a:noFill/>
+                    <a:ln w="9525">
+                      <a:noFill/>
+                      <a:miter lim="800000"/>
+                      <a:headEnd/>
+                      <a:tailEnd/>
+                    </a:ln>
+                  </pic:spPr>
+                </pic:pic>
+              </a:graphicData>
+            </a:graphic>
+          </wp:inline>
+        </w:drawing>
+      </w:r>
+    </w:p>
+    <w:p>
+      <w:pPr>
+        <w:jc w:val="center"/>
+      </w:pPr>
+      <w:r>
+        <w:t>Maximum Power</w:t>
+      </w:r>
+    </w:p>
+    <w:p>
+      <w:r>
+        <w:t>After we change the location of the antennas, we can see the power distribution is getting better than the previous one.</w:t>
+      </w:r>
+    </w:p>
+    <w:p>
+      <w:r>
+        <w:rPr>
+          <w:noProof/>
+        </w:rPr>
+        <w:lastRenderedPageBreak/>
+        <w:drawing>
+          <wp:inline distT="0" distB="0" distL="0" distR="0">
+            <wp:extent cx="5486400" cy="3676650"/>
+            <wp:effectExtent l="19050" t="0" r="0" b="0"/>
+            <wp:docPr id="85" name="Picture 17" descr="C:\Documents and Settings\Tony\Desktop\RuralNet1\netplan3\Nr Received Channels.bmp"/>
+            <wp:cNvGraphicFramePr>
+              <a:graphicFrameLocks xmlns:a="http://schemas.openxmlformats.org/drawingml/2006/main" noChangeAspect="1"/>
+            </wp:cNvGraphicFramePr>
+            <a:graphic xmlns:a="http://schemas.openxmlformats.org/drawingml/2006/main">
+              <a:graphicData uri="http://schemas.openxmlformats.org/drawingml/2006/picture">
+                <pic:pic xmlns:pic="http://schemas.openxmlformats.org/drawingml/2006/picture">
+                  <pic:nvPicPr>
+                    <pic:cNvPr id="0" name="Picture 17" descr="C:\Documents and Settings\Tony\Desktop\RuralNet1\netplan3\Nr Received Channels.bmp"/>
+                    <pic:cNvPicPr>
+                      <a:picLocks noChangeAspect="1" noChangeArrowheads="1"/>
+                    </pic:cNvPicPr>
+                  </pic:nvPicPr>
+                  <pic:blipFill>
+                    <a:blip r:embed="rId83"/>
+                    <a:srcRect/>
+                    <a:stretch>
+                      <a:fillRect/>
+                    </a:stretch>
+                  </pic:blipFill>
+                  <pic:spPr bwMode="auto">
+                    <a:xfrm>
+                      <a:off x="0" y="0"/>
+                      <a:ext cx="5486400" cy="3676650"/>
+                    </a:xfrm>
+                    <a:prstGeom prst="rect">
+                      <a:avLst/>
+                    </a:prstGeom>
+                    <a:noFill/>
+                    <a:ln w="9525">
+                      <a:noFill/>
+                      <a:miter lim="800000"/>
+                      <a:headEnd/>
+                      <a:tailEnd/>
+                    </a:ln>
+                  </pic:spPr>
+                </pic:pic>
+              </a:graphicData>
+            </a:graphic>
+          </wp:inline>
+        </w:drawing>
+      </w:r>
+    </w:p>
+    <w:p>
+      <w:pPr>
+        <w:jc w:val="center"/>
+      </w:pPr>
+      <w:r>
+        <w:t>Nr Received Channels</w:t>
+      </w:r>
+    </w:p>
+    <w:p>
+      <w:r>
+        <w:t xml:space="preserve">The </w:t>
+      </w:r>
+      <w:r>
+        <w:t>number of received channels for each pixel also gets</w:t>
+      </w:r>
+      <w:r>
+        <w:t xml:space="preserve"> better.</w:t>
+      </w:r>
+    </w:p>
+    <w:p>
+      <w:pPr>
+        <w:pStyle w:val="Heading2"/>
+      </w:pPr>
+      <w:r>
+        <w:lastRenderedPageBreak/>
+        <w:t>Example: An Urban Project</w:t>
+      </w:r>
+    </w:p>
+    <w:p>
+      <w:r>
+        <w:rPr>
+          <w:noProof/>
+        </w:rPr>
+        <w:drawing>
+          <wp:inline distT="0" distB="0" distL="0" distR="0">
+            <wp:extent cx="5476875" cy="3676650"/>
+            <wp:effectExtent l="19050" t="0" r="9525" b="0"/>
+            <wp:docPr id="86" name="Picture 18" descr="C:\Documents and Settings\Tony\Desktop\urban\nirvana_Ant  1.JPG"/>
+            <wp:cNvGraphicFramePr>
+              <a:graphicFrameLocks xmlns:a="http://schemas.openxmlformats.org/drawingml/2006/main" noChangeAspect="1"/>
+            </wp:cNvGraphicFramePr>
+            <a:graphic xmlns:a="http://schemas.openxmlformats.org/drawingml/2006/main">
+              <a:graphicData uri="http://schemas.openxmlformats.org/drawingml/2006/picture">
+                <pic:pic xmlns:pic="http://schemas.openxmlformats.org/drawingml/2006/picture">
+                  <pic:nvPicPr>
+                    <pic:cNvPr id="0" name="Picture 18" descr="C:\Documents and Settings\Tony\Desktop\urban\nirvana_Ant  1.JPG"/>
+                    <pic:cNvPicPr>
+                      <a:picLocks noChangeAspect="1" noChangeArrowheads="1"/>
+                    </pic:cNvPicPr>
+                  </pic:nvPicPr>
+                  <pic:blipFill>
+                    <a:blip r:embed="rId84"/>
+                    <a:srcRect/>
+                    <a:stretch>
+                      <a:fillRect/>
+                    </a:stretch>
+                  </pic:blipFill>
+                  <pic:spPr bwMode="auto">
+                    <a:xfrm>
+                      <a:off x="0" y="0"/>
+                      <a:ext cx="5476875" cy="3676650"/>
+                    </a:xfrm>
+                    <a:prstGeom prst="rect">
+                      <a:avLst/>
+                    </a:prstGeom>
+                    <a:noFill/>
+                    <a:ln w="9525">
+                      <a:noFill/>
+                      <a:miter lim="800000"/>
+                      <a:headEnd/>
+                      <a:tailEnd/>
+                    </a:ln>
+                  </pic:spPr>
+                </pic:pic>
+              </a:graphicData>
+            </a:graphic>
+          </wp:inline>
+        </w:drawing>
+      </w:r>
+    </w:p>
+    <w:p>
+      <w:r>
+        <w:t>After put the antenna on the roof of tallest building, t</w:t>
+      </w:r>
+      <w:r>
+        <w:t>he signal power is better when it is closer to the base station and the outdoor reception is better than indoor’s.</w:t>
+      </w:r>
+    </w:p>
+    <w:p>
+      <w:pPr>
+        <w:pStyle w:val="Heading2"/>
+      </w:pPr>
+      <w:r>
+        <w:lastRenderedPageBreak/>
+        <w:t>Exercise WP5: Using directional antenna</w:t>
+      </w:r>
+    </w:p>
+    <w:p>
+      <w:r>
+        <w:t xml:space="preserve">In </w:t>
+      </w:r>
+      <w:r>
+        <w:t>this exercise, I use directional antenna instead of the isotropic one.</w:t>
+      </w:r>
+      <w:r>
+        <w:rPr>
+          <w:noProof/>
+        </w:rPr>
+        <w:drawing>
+          <wp:inline distT="0" distB="0" distL="0" distR="0">
+            <wp:extent cx="5486400" cy="3676650"/>
+            <wp:effectExtent l="19050" t="0" r="0" b="0"/>
+            <wp:docPr id="87" name="Picture 19" descr="C:\Documents and Settings\Tony\Desktop\urban\nirvana_Ant  0.bmp"/>
+            <wp:cNvGraphicFramePr>
+              <a:graphicFrameLocks xmlns:a="http://schemas.openxmlformats.org/drawingml/2006/main" noChangeAspect="1"/>
+            </wp:cNvGraphicFramePr>
+            <a:graphic xmlns:a="http://schemas.openxmlformats.org/drawingml/2006/main">
+              <a:graphicData uri="http://schemas.openxmlformats.org/drawingml/2006/picture">
+                <pic:pic xmlns:pic="http://schemas.openxmlformats.org/drawingml/2006/picture">
+                  <pic:nvPicPr>
+                    <pic:cNvPr id="0" name="Picture 19" descr="C:\Documents and Settings\Tony\Desktop\urban\nirvana_Ant  0.bmp"/>
+                    <pic:cNvPicPr>
+                      <a:picLocks noChangeAspect="1" noChangeArrowheads="1"/>
+                    </pic:cNvPicPr>
+                  </pic:nvPicPr>
+                  <pic:blipFill>
+                    <a:blip r:embed="rId85"/>
+                    <a:srcRect/>
+                    <a:stretch>
+                      <a:fillRect/>
+                    </a:stretch>
+                  </pic:blipFill>
+                  <pic:spPr bwMode="auto">
+                    <a:xfrm>
+                      <a:off x="0" y="0"/>
+                      <a:ext cx="5486400" cy="3676650"/>
+                    </a:xfrm>
+                    <a:prstGeom prst="rect">
+                      <a:avLst/>
+                    </a:prstGeom>
+                    <a:noFill/>
+                    <a:ln w="9525">
+                      <a:noFill/>
+                      <a:miter lim="800000"/>
+                      <a:headEnd/>
+                      <a:tailEnd/>
+                    </a:ln>
+                  </pic:spPr>
+                </pic:pic>
+              </a:graphicData>
+            </a:graphic>
+          </wp:inline>
+        </w:drawing>
+      </w:r>
+    </w:p>
+    <w:p>
+      <w:pPr>
+        <w:jc w:val="center"/>
+        <w:rPr>
+          <w:rFonts w:ascii="Times New Roman" w:hAnsi="Times New Roman" w:cs="Times New Roman"/>
+        </w:rPr>
+      </w:pPr>
+      <w:r>
+        <w:t>A</w:t>
+      </w:r>
+      <w:r>
+        <w:t>zimuth</w:t>
+      </w:r>
+      <w:r>
+        <w:t>=0</w:t>
+      </w:r>
+      <w:r>
+        <w:rPr>
+          <w:rFonts w:ascii="Times New Roman" w:hAnsi="Times New Roman" w:cs="Times New Roman"/>
+        </w:rPr>
+        <w:t>˚</w:t>
+      </w:r>
+      <w:r>
+        <w:t xml:space="preserve"> </w:t>
+      </w:r>
+      <w:proofErr w:type="spellStart"/>
+      <w:r>
+        <w:t>Downslope</w:t>
+      </w:r>
+      <w:proofErr w:type="spellEnd"/>
+      <w:r>
+        <w:t>=0</w:t>
+      </w:r>
+      <w:r>
+        <w:rPr>
+          <w:rFonts w:ascii="Times New Roman" w:hAnsi="Times New Roman" w:cs="Times New Roman"/>
+        </w:rPr>
+        <w:t>˚</w:t>
+      </w:r>
+    </w:p>
+    <w:p>
+      <w:pPr>
+        <w:rPr>
+          <w:rFonts w:ascii="Times New Roman" w:hAnsi="Times New Roman" w:cs="Times New Roman"/>
+        </w:rPr>
+      </w:pPr>
+      <w:r>
+        <w:rPr>
+          <w:rFonts w:ascii="Times New Roman" w:hAnsi="Times New Roman" w:cs="Times New Roman"/>
+        </w:rPr>
+        <w:t xml:space="preserve">We can see that the location is on the direction of the antenna, the signal will better, </w:t>
+      </w:r>
+      <w:proofErr w:type="gramStart"/>
+      <w:r>
+        <w:rPr>
+          <w:rFonts w:ascii="Times New Roman" w:hAnsi="Times New Roman" w:cs="Times New Roman"/>
+        </w:rPr>
+        <w:t>otherwise</w:t>
+      </w:r>
+      <w:proofErr w:type="gramEnd"/>
+      <w:r>
+        <w:rPr>
+          <w:rFonts w:ascii="Times New Roman" w:hAnsi="Times New Roman" w:cs="Times New Roman"/>
+        </w:rPr>
+        <w:t>, the signal quality is poor.</w:t>
+      </w:r>
+    </w:p>
+    <w:p>
+      <w:pPr>
+        <w:rPr>
+          <w:rFonts w:ascii="Times New Roman" w:hAnsi="Times New Roman" w:cs="Times New Roman"/>
+        </w:rPr>
+      </w:pPr>
+      <w:r>
+        <w:rPr>
+          <w:rFonts w:ascii="Times New Roman" w:hAnsi="Times New Roman" w:cs="Times New Roman"/>
+          <w:noProof/>
+        </w:rPr>
+        <w:lastRenderedPageBreak/>
+        <w:drawing>
+          <wp:inline distT="0" distB="0" distL="0" distR="0">
+            <wp:extent cx="5476875" cy="3676650"/>
+            <wp:effectExtent l="19050" t="0" r="9525" b="0"/>
+            <wp:docPr id="88" name="Picture 20" descr="C:\Documents and Settings\Tony\Desktop\urban\nirvana_Ant  90.JPG"/>
+            <wp:cNvGraphicFramePr>
+              <a:graphicFrameLocks xmlns:a="http://schemas.openxmlformats.org/drawingml/2006/main" noChangeAspect="1"/>
+            </wp:cNvGraphicFramePr>
+            <a:graphic xmlns:a="http://schemas.openxmlformats.org/drawingml/2006/main">
+              <a:graphicData uri="http://schemas.openxmlformats.org/drawingml/2006/picture">
+                <pic:pic xmlns:pic="http://schemas.openxmlformats.org/drawingml/2006/picture">
+                  <pic:nvPicPr>
+                    <pic:cNvPr id="0" name="Picture 20" descr="C:\Documents and Settings\Tony\Desktop\urban\nirvana_Ant  90.JPG"/>
+                    <pic:cNvPicPr>
+                      <a:picLocks noChangeAspect="1" noChangeArrowheads="1"/>
+                    </pic:cNvPicPr>
+                  </pic:nvPicPr>
+                  <pic:blipFill>
+                    <a:blip r:embed="rId86"/>
+                    <a:srcRect/>
+                    <a:stretch>
+                      <a:fillRect/>
+                    </a:stretch>
+                  </pic:blipFill>
+                  <pic:spPr bwMode="auto">
+                    <a:xfrm>
+                      <a:off x="0" y="0"/>
+                      <a:ext cx="5476875" cy="3676650"/>
+                    </a:xfrm>
+                    <a:prstGeom prst="rect">
+                      <a:avLst/>
+                    </a:prstGeom>
+                    <a:noFill/>
+                    <a:ln w="9525">
+                      <a:noFill/>
+                      <a:miter lim="800000"/>
+                      <a:headEnd/>
+                      <a:tailEnd/>
+                    </a:ln>
+                  </pic:spPr>
+                </pic:pic>
+              </a:graphicData>
+            </a:graphic>
+          </wp:inline>
+        </w:drawing>
+      </w:r>
+    </w:p>
+    <w:p>
+      <w:pPr>
+        <w:jc w:val="center"/>
+        <w:rPr>
+          <w:rFonts w:ascii="Times New Roman" w:hAnsi="Times New Roman" w:cs="Times New Roman"/>
+        </w:rPr>
+      </w:pPr>
+      <w:r>
+        <w:t>A</w:t>
+      </w:r>
+      <w:r>
+        <w:t>zimuth</w:t>
+      </w:r>
+      <w:r>
+        <w:t>=90</w:t>
+      </w:r>
+      <w:r>
+        <w:rPr>
+          <w:rFonts w:ascii="Times New Roman" w:hAnsi="Times New Roman" w:cs="Times New Roman"/>
+        </w:rPr>
+        <w:t>˚</w:t>
+      </w:r>
+      <w:r>
+        <w:t xml:space="preserve"> </w:t>
+      </w:r>
+      <w:proofErr w:type="spellStart"/>
+      <w:r>
+        <w:t>Downslope</w:t>
+      </w:r>
+      <w:proofErr w:type="spellEnd"/>
+      <w:r>
+        <w:t>=0</w:t>
+      </w:r>
+      <w:r>
+        <w:rPr>
+          <w:rFonts w:ascii="Times New Roman" w:hAnsi="Times New Roman" w:cs="Times New Roman"/>
+        </w:rPr>
+        <w:t>˚</w:t>
+      </w:r>
+    </w:p>
+    <w:p>
+      <w:pPr>
+        <w:jc w:val="center"/>
+        <w:rPr>
+          <w:rFonts w:ascii="Times New Roman" w:hAnsi="Times New Roman" w:cs="Times New Roman"/>
+        </w:rPr>
+      </w:pPr>
+      <w:r>
+        <w:rPr>
+          <w:rFonts w:ascii="Times New Roman" w:hAnsi="Times New Roman" w:cs="Times New Roman"/>
+          <w:noProof/>
+        </w:rPr>
+        <w:drawing>
+          <wp:inline distT="0" distB="0" distL="0" distR="0">
+            <wp:extent cx="5476875" cy="3676650"/>
+            <wp:effectExtent l="19050" t="0" r="9525" b="0"/>
+            <wp:docPr id="90" name="Picture 22" descr="C:\Documents and Settings\Tony\Desktop\urban\nirvana_Ant  120.JPG"/>
+            <wp:cNvGraphicFramePr>
+              <a:graphicFrameLocks xmlns:a="http://schemas.openxmlformats.org/drawingml/2006/main" noChangeAspect="1"/>
+            </wp:cNvGraphicFramePr>
+            <a:graphic xmlns:a="http://schemas.openxmlformats.org/drawingml/2006/main">
+              <a:graphicData uri="http://schemas.openxmlformats.org/drawingml/2006/picture">
+                <pic:pic xmlns:pic="http://schemas.openxmlformats.org/drawingml/2006/picture">
+                  <pic:nvPicPr>
+                    <pic:cNvPr id="0" name="Picture 22" descr="C:\Documents and Settings\Tony\Desktop\urban\nirvana_Ant  120.JPG"/>
+                    <pic:cNvPicPr>
+                      <a:picLocks noChangeAspect="1" noChangeArrowheads="1"/>
+                    </pic:cNvPicPr>
+                  </pic:nvPicPr>
+                  <pic:blipFill>
+                    <a:blip r:embed="rId87"/>
+                    <a:srcRect/>
+                    <a:stretch>
+                      <a:fillRect/>
+                    </a:stretch>
+                  </pic:blipFill>
+                  <pic:spPr bwMode="auto">
+                    <a:xfrm>
+                      <a:off x="0" y="0"/>
+                      <a:ext cx="5476875" cy="3676650"/>
+                    </a:xfrm>
+                    <a:prstGeom prst="rect">
+                      <a:avLst/>
+                    </a:prstGeom>
+                    <a:noFill/>
+                    <a:ln w="9525">
+                      <a:noFill/>
+                      <a:miter lim="800000"/>
+                      <a:headEnd/>
+                      <a:tailEnd/>
+                    </a:ln>
+                  </pic:spPr>
+                </pic:pic>
+              </a:graphicData>
+            </a:graphic>
+          </wp:inline>
+        </w:drawing>
+      </w:r>
+    </w:p>
+    <w:p>
+      <w:pPr>
+        <w:jc w:val="center"/>
+        <w:rPr>
+          <w:rFonts w:ascii="Times New Roman" w:hAnsi="Times New Roman" w:cs="Times New Roman"/>
+        </w:rPr>
+      </w:pPr>
+      <w:r>
+        <w:t>A</w:t>
+      </w:r>
+      <w:r>
+        <w:t>zimuth</w:t>
+      </w:r>
+      <w:r>
+        <w:t>=120</w:t>
+      </w:r>
+      <w:r>
+        <w:rPr>
+          <w:rFonts w:ascii="Times New Roman" w:hAnsi="Times New Roman" w:cs="Times New Roman"/>
+        </w:rPr>
+        <w:t>˚</w:t>
+      </w:r>
+      <w:r>
+        <w:t xml:space="preserve"> </w:t>
+      </w:r>
+      <w:proofErr w:type="spellStart"/>
+      <w:r>
+        <w:t>Downslope</w:t>
+      </w:r>
+      <w:proofErr w:type="spellEnd"/>
+      <w:r>
+        <w:t>=0</w:t>
+      </w:r>
+      <w:r>
+        <w:rPr>
+          <w:rFonts w:ascii="Times New Roman" w:hAnsi="Times New Roman" w:cs="Times New Roman"/>
+        </w:rPr>
+        <w:t>˚</w:t>
+      </w:r>
+    </w:p>
+    <w:p>
+      <w:pPr>
+        <w:rPr>
+          <w:rFonts w:ascii="Times New Roman" w:hAnsi="Times New Roman" w:cs="Times New Roman"/>
+        </w:rPr>
+      </w:pPr>
+      <w:r>
+        <w:rPr>
+          <w:rFonts w:ascii="Times New Roman" w:hAnsi="Times New Roman" w:cs="Times New Roman"/>
+        </w:rPr>
+        <w:lastRenderedPageBreak/>
+        <w:t xml:space="preserve">Through the two pictures above, we can see the best azimuth is </w:t>
+      </w:r>
+      <w:r>
+        <w:t>120</w:t>
+      </w:r>
+      <w:r>
+        <w:rPr>
+          <w:rFonts w:ascii="Times New Roman" w:hAnsi="Times New Roman" w:cs="Times New Roman"/>
+        </w:rPr>
+        <w:t>˚.</w:t>
+      </w:r>
+    </w:p>
+    <w:p>
+      <w:pPr>
+        <w:rPr>
+          <w:rFonts w:ascii="Times New Roman" w:hAnsi="Times New Roman" w:cs="Times New Roman"/>
+        </w:rPr>
+      </w:pPr>
+      <w:r>
+        <w:rPr>
+          <w:rFonts w:ascii="Times New Roman" w:hAnsi="Times New Roman" w:cs="Times New Roman"/>
+        </w:rPr>
+        <w:t xml:space="preserve">Then I try to change the </w:t>
+      </w:r>
+      <w:proofErr w:type="spellStart"/>
+      <w:r>
+        <w:rPr>
+          <w:rFonts w:ascii="Times New Roman" w:hAnsi="Times New Roman" w:cs="Times New Roman"/>
+        </w:rPr>
+        <w:t>downslope</w:t>
+      </w:r>
+      <w:proofErr w:type="spellEnd"/>
+      <w:r>
+        <w:rPr>
+          <w:rFonts w:ascii="Times New Roman" w:hAnsi="Times New Roman" w:cs="Times New Roman"/>
+        </w:rPr>
+        <w:t xml:space="preserve"> to investigate the effect to the power distribution.</w:t>
+      </w:r>
+    </w:p>
+    <w:p>
+      <w:pPr>
+        <w:rPr>
+          <w:rFonts w:ascii="Times New Roman" w:hAnsi="Times New Roman" w:cs="Times New Roman"/>
+        </w:rPr>
+      </w:pPr>
+      <w:r>
+        <w:rPr>
+          <w:rFonts w:ascii="Times New Roman" w:hAnsi="Times New Roman" w:cs="Times New Roman"/>
+          <w:noProof/>
+        </w:rPr>
+        <w:drawing>
+          <wp:inline distT="0" distB="0" distL="0" distR="0">
+            <wp:extent cx="5476875" cy="3676650"/>
+            <wp:effectExtent l="19050" t="0" r="9525" b="0"/>
+            <wp:docPr id="91" name="Picture 23" descr="C:\Documents and Settings\Tony\Desktop\urban\nirvana_Ant  120 20.JPG"/>
+            <wp:cNvGraphicFramePr>
+              <a:graphicFrameLocks xmlns:a="http://schemas.openxmlformats.org/drawingml/2006/main" noChangeAspect="1"/>
+            </wp:cNvGraphicFramePr>
+            <a:graphic xmlns:a="http://schemas.openxmlformats.org/drawingml/2006/main">
+              <a:graphicData uri="http://schemas.openxmlformats.org/drawingml/2006/picture">
+                <pic:pic xmlns:pic="http://schemas.openxmlformats.org/drawingml/2006/picture">
+                  <pic:nvPicPr>
+                    <pic:cNvPr id="0" name="Picture 23" descr="C:\Documents and Settings\Tony\Desktop\urban\nirvana_Ant  120 20.JPG"/>
+                    <pic:cNvPicPr>
+                      <a:picLocks noChangeAspect="1" noChangeArrowheads="1"/>
+                    </pic:cNvPicPr>
+                  </pic:nvPicPr>
+                  <pic:blipFill>
+                    <a:blip r:embed="rId88"/>
+                    <a:srcRect/>
+                    <a:stretch>
+                      <a:fillRect/>
+                    </a:stretch>
+                  </pic:blipFill>
+                  <pic:spPr bwMode="auto">
+                    <a:xfrm>
+                      <a:off x="0" y="0"/>
+                      <a:ext cx="5476875" cy="3676650"/>
+                    </a:xfrm>
+                    <a:prstGeom prst="rect">
+                      <a:avLst/>
+                    </a:prstGeom>
+                    <a:noFill/>
+                    <a:ln w="9525">
+                      <a:noFill/>
+                      <a:miter lim="800000"/>
+                      <a:headEnd/>
+                      <a:tailEnd/>
+                    </a:ln>
+                  </pic:spPr>
+                </pic:pic>
+              </a:graphicData>
+            </a:graphic>
+          </wp:inline>
+        </w:drawing>
+      </w:r>
+    </w:p>
+    <w:p>
+      <w:pPr>
+        <w:jc w:val="center"/>
+        <w:rPr>
+          <w:rFonts w:ascii="Times New Roman" w:hAnsi="Times New Roman" w:cs="Times New Roman"/>
+        </w:rPr>
+      </w:pPr>
+      <w:r>
+        <w:t>A</w:t>
+      </w:r>
+      <w:r>
+        <w:t>zimuth</w:t>
+      </w:r>
+      <w:r>
+        <w:t>=120</w:t>
+      </w:r>
+      <w:r>
+        <w:rPr>
+          <w:rFonts w:ascii="Times New Roman" w:hAnsi="Times New Roman" w:cs="Times New Roman"/>
+        </w:rPr>
+        <w:t>˚</w:t>
+      </w:r>
+      <w:r>
+        <w:t xml:space="preserve"> </w:t>
+      </w:r>
+      <w:proofErr w:type="spellStart"/>
+      <w:r>
+        <w:t>Downslope</w:t>
+      </w:r>
+      <w:proofErr w:type="spellEnd"/>
+      <w:r>
+        <w:t>=20</w:t>
+      </w:r>
+      <w:r>
+        <w:rPr>
+          <w:rFonts w:ascii="Times New Roman" w:hAnsi="Times New Roman" w:cs="Times New Roman"/>
+        </w:rPr>
+        <w:t>˚</w:t>
+      </w:r>
+    </w:p>
+    <w:p>
+      <w:pPr>
+        <w:jc w:val="center"/>
+        <w:rPr>
+          <w:rFonts w:ascii="Times New Roman" w:hAnsi="Times New Roman" w:cs="Times New Roman"/>
+        </w:rPr>
+      </w:pPr>
+      <w:r>
+        <w:rPr>
+          <w:rFonts w:ascii="Times New Roman" w:hAnsi="Times New Roman" w:cs="Times New Roman"/>
+          <w:noProof/>
+        </w:rPr>
+        <w:lastRenderedPageBreak/>
+        <w:drawing>
+          <wp:inline distT="0" distB="0" distL="0" distR="0">
+            <wp:extent cx="5476875" cy="3676650"/>
+            <wp:effectExtent l="19050" t="0" r="9525" b="0"/>
+            <wp:docPr id="93" name="Picture 25" descr="C:\Documents and Settings\Tony\Desktop\urban\nirvana_Ant  120 -20.JPG"/>
+            <wp:cNvGraphicFramePr>
+              <a:graphicFrameLocks xmlns:a="http://schemas.openxmlformats.org/drawingml/2006/main" noChangeAspect="1"/>
+            </wp:cNvGraphicFramePr>
+            <a:graphic xmlns:a="http://schemas.openxmlformats.org/drawingml/2006/main">
+              <a:graphicData uri="http://schemas.openxmlformats.org/drawingml/2006/picture">
+                <pic:pic xmlns:pic="http://schemas.openxmlformats.org/drawingml/2006/picture">
+                  <pic:nvPicPr>
+                    <pic:cNvPr id="0" name="Picture 25" descr="C:\Documents and Settings\Tony\Desktop\urban\nirvana_Ant  120 -20.JPG"/>
+                    <pic:cNvPicPr>
+                      <a:picLocks noChangeAspect="1" noChangeArrowheads="1"/>
+                    </pic:cNvPicPr>
+                  </pic:nvPicPr>
+                  <pic:blipFill>
+                    <a:blip r:embed="rId89"/>
+                    <a:srcRect/>
+                    <a:stretch>
+                      <a:fillRect/>
+                    </a:stretch>
+                  </pic:blipFill>
+                  <pic:spPr bwMode="auto">
+                    <a:xfrm>
+                      <a:off x="0" y="0"/>
+                      <a:ext cx="5476875" cy="3676650"/>
+                    </a:xfrm>
+                    <a:prstGeom prst="rect">
+                      <a:avLst/>
+                    </a:prstGeom>
+                    <a:noFill/>
+                    <a:ln w="9525">
+                      <a:noFill/>
+                      <a:miter lim="800000"/>
+                      <a:headEnd/>
+                      <a:tailEnd/>
+                    </a:ln>
+                  </pic:spPr>
+                </pic:pic>
+              </a:graphicData>
+            </a:graphic>
+          </wp:inline>
+        </w:drawing>
+      </w:r>
+    </w:p>
+    <w:p>
+      <w:pPr>
+        <w:jc w:val="center"/>
+        <w:rPr>
+          <w:rFonts w:ascii="Times New Roman" w:hAnsi="Times New Roman" w:cs="Times New Roman"/>
+        </w:rPr>
+      </w:pPr>
+      <w:r>
+        <w:t>A</w:t>
+      </w:r>
+      <w:r>
+        <w:t>zimuth</w:t>
+      </w:r>
+      <w:r>
+        <w:t>=120</w:t>
+      </w:r>
+      <w:r>
+        <w:rPr>
+          <w:rFonts w:ascii="Times New Roman" w:hAnsi="Times New Roman" w:cs="Times New Roman"/>
+        </w:rPr>
+        <w:t>˚</w:t>
+      </w:r>
+      <w:r>
+        <w:t xml:space="preserve"> </w:t>
+      </w:r>
+      <w:proofErr w:type="spellStart"/>
+      <w:r>
+        <w:t>Downslope</w:t>
+      </w:r>
+      <w:proofErr w:type="spellEnd"/>
+      <w:r>
+        <w:t>=-20</w:t>
+      </w:r>
+      <w:r>
+        <w:rPr>
+          <w:rFonts w:ascii="Times New Roman" w:hAnsi="Times New Roman" w:cs="Times New Roman"/>
+        </w:rPr>
+        <w:t>˚</w:t>
+      </w:r>
+    </w:p>
+    <w:p>
+      <w:pPr>
+        <w:rPr>
+          <w:rFonts w:ascii="Times New Roman" w:hAnsi="Times New Roman" w:cs="Times New Roman"/>
+        </w:rPr>
+      </w:pPr>
+      <w:r>
+        <w:rPr>
+          <w:rFonts w:ascii="Times New Roman" w:hAnsi="Times New Roman" w:cs="Times New Roman"/>
+        </w:rPr>
+        <w:t>So when we put the antenna face the ground a little, the signal power will be better near the station and worse far from station. When we put the antenna face the sky a little, the signal power gets worse for all the location.</w:t>
+      </w:r>
+    </w:p>
+    <w:p>
+      <w:pPr>
+        <w:jc w:val="center"/>
+        <w:rPr>
+          <w:rFonts w:ascii="Times New Roman" w:hAnsi="Times New Roman" w:cs="Times New Roman"/>
+        </w:rPr>
+      </w:pPr>
+    </w:p>
+    <w:p>
+      <w:pPr>
+        <w:rPr>
+          <w:rFonts w:ascii="Times New Roman" w:hAnsi="Times New Roman" w:cs="Times New Roman"/>
+        </w:rPr>
+      </w:pPr>
+    </w:p>
+    <w:p>
+      <w:pPr>
+        <w:jc w:val="center"/>
+        <w:rPr>
+          <w:rFonts w:ascii="Times New Roman" w:hAnsi="Times New Roman" w:cs="Times New Roman"/>
+        </w:rPr>
+      </w:pPr>
+    </w:p>
+    <w:p>
+      <w:r>
+        <w:rPr>
+          <w:rFonts w:ascii="Times New Roman" w:hAnsi="Times New Roman" w:cs="Times New Roman"/>
+        </w:rPr>
+        <w:t xml:space="preserve"> </w:t>
+      </w:r>
+    </w:p>
+    <w:p>
+      <w:r>
+        <w:t xml:space="preserve"> </w:t>
+      </w:r>
+    </w:p>
+    <w:p>
+      <w:pPr>
+        <w:pStyle w:val="Heading2"/>
+      </w:pPr>
+    </w:p>
+    <w:p>
+      <w:pPr>
+        <w:jc w:val="center"/>
+      </w:pPr>
+    </w:p>
+    <w:p/>
+    <w:p>
+      <w:pPr>
+        <w:jc w:val="center"/>
+      </w:pPr>
+    </w:p>
     <w:p/>
     <w:p/>
     <w:p/>

</xml_diff>